<commit_message>
96.92.2025, daten auslesen und in db schreiben fertig
</commit_message>
<xml_diff>
--- a/2025_01_09_motorsteuerung_api_requests.docx
+++ b/2025_01_09_motorsteuerung_api_requests.docx
@@ -57,7 +57,7 @@
           <w:r>
             <w:fldChar w:fldCharType="separate"/>
           </w:r>
-          <w:hyperlink w:anchor="_Toc188776588" w:history="1">
+          <w:hyperlink w:anchor="_Toc189752737" w:history="1">
             <w:r>
               <w:rPr>
                 <w:rStyle w:val="Hyperlink"/>
@@ -85,7 +85,7 @@
                 <w:noProof/>
                 <w:webHidden/>
               </w:rPr>
-              <w:instrText xml:space="preserve"> PAGEREF _Toc188776588 \h </w:instrText>
+              <w:instrText xml:space="preserve"> PAGEREF _Toc189752737 \h </w:instrText>
             </w:r>
             <w:r>
               <w:rPr>
@@ -105,7 +105,7 @@
                 <w:noProof/>
                 <w:webHidden/>
               </w:rPr>
-              <w:t>2</w:t>
+              <w:t>3</w:t>
             </w:r>
             <w:r>
               <w:rPr>
@@ -129,7 +129,7 @@
               <w14:ligatures w14:val="standardContextual"/>
             </w:rPr>
           </w:pPr>
-          <w:hyperlink w:anchor="_Toc188776589" w:history="1">
+          <w:hyperlink w:anchor="_Toc189752738" w:history="1">
             <w:r>
               <w:rPr>
                 <w:rStyle w:val="Hyperlink"/>
@@ -157,7 +157,7 @@
                 <w:noProof/>
                 <w:webHidden/>
               </w:rPr>
-              <w:instrText xml:space="preserve"> PAGEREF _Toc188776589 \h </w:instrText>
+              <w:instrText xml:space="preserve"> PAGEREF _Toc189752738 \h </w:instrText>
             </w:r>
             <w:r>
               <w:rPr>
@@ -177,7 +177,7 @@
                 <w:noProof/>
                 <w:webHidden/>
               </w:rPr>
-              <w:t>2</w:t>
+              <w:t>3</w:t>
             </w:r>
             <w:r>
               <w:rPr>
@@ -201,7 +201,7 @@
               <w14:ligatures w14:val="standardContextual"/>
             </w:rPr>
           </w:pPr>
-          <w:hyperlink w:anchor="_Toc188776590" w:history="1">
+          <w:hyperlink w:anchor="_Toc189752739" w:history="1">
             <w:r>
               <w:rPr>
                 <w:rStyle w:val="Hyperlink"/>
@@ -228,7 +228,7 @@
                 <w:noProof/>
                 <w:webHidden/>
               </w:rPr>
-              <w:instrText xml:space="preserve"> PAGEREF _Toc188776590 \h </w:instrText>
+              <w:instrText xml:space="preserve"> PAGEREF _Toc189752739 \h </w:instrText>
             </w:r>
             <w:r>
               <w:rPr>
@@ -248,7 +248,7 @@
                 <w:noProof/>
                 <w:webHidden/>
               </w:rPr>
-              <w:t>11</w:t>
+              <w:t>12</w:t>
             </w:r>
             <w:r>
               <w:rPr>
@@ -272,7 +272,7 @@
               <w14:ligatures w14:val="standardContextual"/>
             </w:rPr>
           </w:pPr>
-          <w:hyperlink w:anchor="_Toc188776591" w:history="1">
+          <w:hyperlink w:anchor="_Toc189752740" w:history="1">
             <w:r>
               <w:rPr>
                 <w:rStyle w:val="Hyperlink"/>
@@ -299,7 +299,7 @@
                 <w:noProof/>
                 <w:webHidden/>
               </w:rPr>
-              <w:instrText xml:space="preserve"> PAGEREF _Toc188776591 \h </w:instrText>
+              <w:instrText xml:space="preserve"> PAGEREF _Toc189752740 \h </w:instrText>
             </w:r>
             <w:r>
               <w:rPr>
@@ -319,7 +319,7 @@
                 <w:noProof/>
                 <w:webHidden/>
               </w:rPr>
-              <w:t>11</w:t>
+              <w:t>12</w:t>
             </w:r>
             <w:r>
               <w:rPr>
@@ -343,7 +343,7 @@
               <w14:ligatures w14:val="standardContextual"/>
             </w:rPr>
           </w:pPr>
-          <w:hyperlink w:anchor="_Toc188776592" w:history="1">
+          <w:hyperlink w:anchor="_Toc189752741" w:history="1">
             <w:r>
               <w:rPr>
                 <w:rStyle w:val="Hyperlink"/>
@@ -370,7 +370,7 @@
                 <w:noProof/>
                 <w:webHidden/>
               </w:rPr>
-              <w:instrText xml:space="preserve"> PAGEREF _Toc188776592 \h </w:instrText>
+              <w:instrText xml:space="preserve"> PAGEREF _Toc189752741 \h </w:instrText>
             </w:r>
             <w:r>
               <w:rPr>
@@ -390,7 +390,7 @@
                 <w:noProof/>
                 <w:webHidden/>
               </w:rPr>
-              <w:t>11</w:t>
+              <w:t>12</w:t>
             </w:r>
             <w:r>
               <w:rPr>
@@ -414,7 +414,7 @@
               <w14:ligatures w14:val="standardContextual"/>
             </w:rPr>
           </w:pPr>
-          <w:hyperlink w:anchor="_Toc188776593" w:history="1">
+          <w:hyperlink w:anchor="_Toc189752742" w:history="1">
             <w:r>
               <w:rPr>
                 <w:rStyle w:val="Hyperlink"/>
@@ -441,7 +441,7 @@
                 <w:noProof/>
                 <w:webHidden/>
               </w:rPr>
-              <w:instrText xml:space="preserve"> PAGEREF _Toc188776593 \h </w:instrText>
+              <w:instrText xml:space="preserve"> PAGEREF _Toc189752742 \h </w:instrText>
             </w:r>
             <w:r>
               <w:rPr>
@@ -461,7 +461,7 @@
                 <w:noProof/>
                 <w:webHidden/>
               </w:rPr>
-              <w:t>11</w:t>
+              <w:t>12</w:t>
             </w:r>
             <w:r>
               <w:rPr>
@@ -485,7 +485,7 @@
               <w14:ligatures w14:val="standardContextual"/>
             </w:rPr>
           </w:pPr>
-          <w:hyperlink w:anchor="_Toc188776594" w:history="1">
+          <w:hyperlink w:anchor="_Toc189752743" w:history="1">
             <w:r>
               <w:rPr>
                 <w:rStyle w:val="Hyperlink"/>
@@ -512,7 +512,7 @@
                 <w:noProof/>
                 <w:webHidden/>
               </w:rPr>
-              <w:instrText xml:space="preserve"> PAGEREF _Toc188776594 \h </w:instrText>
+              <w:instrText xml:space="preserve"> PAGEREF _Toc189752743 \h </w:instrText>
             </w:r>
             <w:r>
               <w:rPr>
@@ -532,7 +532,7 @@
                 <w:noProof/>
                 <w:webHidden/>
               </w:rPr>
-              <w:t>11</w:t>
+              <w:t>12</w:t>
             </w:r>
             <w:r>
               <w:rPr>
@@ -556,7 +556,7 @@
               <w14:ligatures w14:val="standardContextual"/>
             </w:rPr>
           </w:pPr>
-          <w:hyperlink w:anchor="_Toc188776595" w:history="1">
+          <w:hyperlink w:anchor="_Toc189752744" w:history="1">
             <w:r>
               <w:rPr>
                 <w:rStyle w:val="Hyperlink"/>
@@ -583,7 +583,7 @@
                 <w:noProof/>
                 <w:webHidden/>
               </w:rPr>
-              <w:instrText xml:space="preserve"> PAGEREF _Toc188776595 \h </w:instrText>
+              <w:instrText xml:space="preserve"> PAGEREF _Toc189752744 \h </w:instrText>
             </w:r>
             <w:r>
               <w:rPr>
@@ -603,7 +603,7 @@
                 <w:noProof/>
                 <w:webHidden/>
               </w:rPr>
-              <w:t>11</w:t>
+              <w:t>12</w:t>
             </w:r>
             <w:r>
               <w:rPr>
@@ -627,7 +627,7 @@
               <w14:ligatures w14:val="standardContextual"/>
             </w:rPr>
           </w:pPr>
-          <w:hyperlink w:anchor="_Toc188776596" w:history="1">
+          <w:hyperlink w:anchor="_Toc189752745" w:history="1">
             <w:r>
               <w:rPr>
                 <w:rStyle w:val="Hyperlink"/>
@@ -654,7 +654,7 @@
                 <w:noProof/>
                 <w:webHidden/>
               </w:rPr>
-              <w:instrText xml:space="preserve"> PAGEREF _Toc188776596 \h </w:instrText>
+              <w:instrText xml:space="preserve"> PAGEREF _Toc189752745 \h </w:instrText>
             </w:r>
             <w:r>
               <w:rPr>
@@ -674,7 +674,7 @@
                 <w:noProof/>
                 <w:webHidden/>
               </w:rPr>
-              <w:t>12</w:t>
+              <w:t>13</w:t>
             </w:r>
             <w:r>
               <w:rPr>
@@ -698,7 +698,7 @@
               <w14:ligatures w14:val="standardContextual"/>
             </w:rPr>
           </w:pPr>
-          <w:hyperlink w:anchor="_Toc188776597" w:history="1">
+          <w:hyperlink w:anchor="_Toc189752746" w:history="1">
             <w:r>
               <w:rPr>
                 <w:rStyle w:val="Hyperlink"/>
@@ -725,7 +725,7 @@
                 <w:noProof/>
                 <w:webHidden/>
               </w:rPr>
-              <w:instrText xml:space="preserve"> PAGEREF _Toc188776597 \h </w:instrText>
+              <w:instrText xml:space="preserve"> PAGEREF _Toc189752746 \h </w:instrText>
             </w:r>
             <w:r>
               <w:rPr>
@@ -745,7 +745,7 @@
                 <w:noProof/>
                 <w:webHidden/>
               </w:rPr>
-              <w:t>14</w:t>
+              <w:t>15</w:t>
             </w:r>
             <w:r>
               <w:rPr>
@@ -769,7 +769,7 @@
               <w14:ligatures w14:val="standardContextual"/>
             </w:rPr>
           </w:pPr>
-          <w:hyperlink w:anchor="_Toc188776598" w:history="1">
+          <w:hyperlink w:anchor="_Toc189752747" w:history="1">
             <w:r>
               <w:rPr>
                 <w:rStyle w:val="Hyperlink"/>
@@ -796,7 +796,7 @@
                 <w:noProof/>
                 <w:webHidden/>
               </w:rPr>
-              <w:instrText xml:space="preserve"> PAGEREF _Toc188776598 \h </w:instrText>
+              <w:instrText xml:space="preserve"> PAGEREF _Toc189752747 \h </w:instrText>
             </w:r>
             <w:r>
               <w:rPr>
@@ -816,7 +816,7 @@
                 <w:noProof/>
                 <w:webHidden/>
               </w:rPr>
-              <w:t>15</w:t>
+              <w:t>16</w:t>
             </w:r>
             <w:r>
               <w:rPr>
@@ -840,7 +840,7 @@
               <w14:ligatures w14:val="standardContextual"/>
             </w:rPr>
           </w:pPr>
-          <w:hyperlink w:anchor="_Toc188776599" w:history="1">
+          <w:hyperlink w:anchor="_Toc189752748" w:history="1">
             <w:r>
               <w:rPr>
                 <w:rStyle w:val="Hyperlink"/>
@@ -867,7 +867,7 @@
                 <w:noProof/>
                 <w:webHidden/>
               </w:rPr>
-              <w:instrText xml:space="preserve"> PAGEREF _Toc188776599 \h </w:instrText>
+              <w:instrText xml:space="preserve"> PAGEREF _Toc189752748 \h </w:instrText>
             </w:r>
             <w:r>
               <w:rPr>
@@ -887,7 +887,7 @@
                 <w:noProof/>
                 <w:webHidden/>
               </w:rPr>
-              <w:t>15</w:t>
+              <w:t>16</w:t>
             </w:r>
             <w:r>
               <w:rPr>
@@ -911,12 +911,438 @@
               <w14:ligatures w14:val="standardContextual"/>
             </w:rPr>
           </w:pPr>
-          <w:hyperlink w:anchor="_Toc188776600" w:history="1">
+          <w:hyperlink w:anchor="_Toc189752749" w:history="1">
             <w:r>
               <w:rPr>
                 <w:rStyle w:val="Hyperlink"/>
                 <w:noProof/>
               </w:rPr>
+              <w:t>06.02.2025 Protokoll</w:t>
+            </w:r>
+            <w:r>
+              <w:rPr>
+                <w:noProof/>
+                <w:webHidden/>
+              </w:rPr>
+              <w:tab/>
+            </w:r>
+            <w:r>
+              <w:rPr>
+                <w:noProof/>
+                <w:webHidden/>
+              </w:rPr>
+              <w:fldChar w:fldCharType="begin"/>
+            </w:r>
+            <w:r>
+              <w:rPr>
+                <w:noProof/>
+                <w:webHidden/>
+              </w:rPr>
+              <w:instrText xml:space="preserve"> PAGEREF _Toc189752749 \h </w:instrText>
+            </w:r>
+            <w:r>
+              <w:rPr>
+                <w:noProof/>
+                <w:webHidden/>
+              </w:rPr>
+            </w:r>
+            <w:r>
+              <w:rPr>
+                <w:noProof/>
+                <w:webHidden/>
+              </w:rPr>
+              <w:fldChar w:fldCharType="separate"/>
+            </w:r>
+            <w:r>
+              <w:rPr>
+                <w:noProof/>
+                <w:webHidden/>
+              </w:rPr>
+              <w:t>17</w:t>
+            </w:r>
+            <w:r>
+              <w:rPr>
+                <w:noProof/>
+                <w:webHidden/>
+              </w:rPr>
+              <w:fldChar w:fldCharType="end"/>
+            </w:r>
+          </w:hyperlink>
+        </w:p>
+        <w:p>
+          <w:pPr>
+            <w:pStyle w:val="Verzeichnis2"/>
+            <w:tabs>
+              <w:tab w:val="right" w:leader="dot" w:pos="9350"/>
+            </w:tabs>
+            <w:rPr>
+              <w:noProof/>
+              <w:kern w:val="2"/>
+              <w:lang w:val="de-DE" w:eastAsia="de-DE"/>
+              <w14:ligatures w14:val="standardContextual"/>
+            </w:rPr>
+          </w:pPr>
+          <w:hyperlink w:anchor="_Toc189752750" w:history="1">
+            <w:r>
+              <w:rPr>
+                <w:rStyle w:val="Hyperlink"/>
+                <w:noProof/>
+              </w:rPr>
+              <w:t>Daten von API auslesen und in Datenbank schreiben</w:t>
+            </w:r>
+            <w:r>
+              <w:rPr>
+                <w:noProof/>
+                <w:webHidden/>
+              </w:rPr>
+              <w:tab/>
+            </w:r>
+            <w:r>
+              <w:rPr>
+                <w:noProof/>
+                <w:webHidden/>
+              </w:rPr>
+              <w:fldChar w:fldCharType="begin"/>
+            </w:r>
+            <w:r>
+              <w:rPr>
+                <w:noProof/>
+                <w:webHidden/>
+              </w:rPr>
+              <w:instrText xml:space="preserve"> PAGEREF _Toc189752750 \h </w:instrText>
+            </w:r>
+            <w:r>
+              <w:rPr>
+                <w:noProof/>
+                <w:webHidden/>
+              </w:rPr>
+            </w:r>
+            <w:r>
+              <w:rPr>
+                <w:noProof/>
+                <w:webHidden/>
+              </w:rPr>
+              <w:fldChar w:fldCharType="separate"/>
+            </w:r>
+            <w:r>
+              <w:rPr>
+                <w:noProof/>
+                <w:webHidden/>
+              </w:rPr>
+              <w:t>17</w:t>
+            </w:r>
+            <w:r>
+              <w:rPr>
+                <w:noProof/>
+                <w:webHidden/>
+              </w:rPr>
+              <w:fldChar w:fldCharType="end"/>
+            </w:r>
+          </w:hyperlink>
+        </w:p>
+        <w:p>
+          <w:pPr>
+            <w:pStyle w:val="Verzeichnis3"/>
+            <w:tabs>
+              <w:tab w:val="right" w:leader="dot" w:pos="9350"/>
+            </w:tabs>
+            <w:rPr>
+              <w:noProof/>
+              <w:kern w:val="2"/>
+              <w:lang w:val="de-DE" w:eastAsia="de-DE"/>
+              <w14:ligatures w14:val="standardContextual"/>
+            </w:rPr>
+          </w:pPr>
+          <w:hyperlink w:anchor="_Toc189752751" w:history="1">
+            <w:r>
+              <w:rPr>
+                <w:rStyle w:val="Hyperlink"/>
+                <w:noProof/>
+              </w:rPr>
+              <w:t>Ziel</w:t>
+            </w:r>
+            <w:r>
+              <w:rPr>
+                <w:noProof/>
+                <w:webHidden/>
+              </w:rPr>
+              <w:tab/>
+            </w:r>
+            <w:r>
+              <w:rPr>
+                <w:noProof/>
+                <w:webHidden/>
+              </w:rPr>
+              <w:fldChar w:fldCharType="begin"/>
+            </w:r>
+            <w:r>
+              <w:rPr>
+                <w:noProof/>
+                <w:webHidden/>
+              </w:rPr>
+              <w:instrText xml:space="preserve"> PAGEREF _Toc189752751 \h </w:instrText>
+            </w:r>
+            <w:r>
+              <w:rPr>
+                <w:noProof/>
+                <w:webHidden/>
+              </w:rPr>
+            </w:r>
+            <w:r>
+              <w:rPr>
+                <w:noProof/>
+                <w:webHidden/>
+              </w:rPr>
+              <w:fldChar w:fldCharType="separate"/>
+            </w:r>
+            <w:r>
+              <w:rPr>
+                <w:noProof/>
+                <w:webHidden/>
+              </w:rPr>
+              <w:t>17</w:t>
+            </w:r>
+            <w:r>
+              <w:rPr>
+                <w:noProof/>
+                <w:webHidden/>
+              </w:rPr>
+              <w:fldChar w:fldCharType="end"/>
+            </w:r>
+          </w:hyperlink>
+        </w:p>
+        <w:p>
+          <w:pPr>
+            <w:pStyle w:val="Verzeichnis3"/>
+            <w:tabs>
+              <w:tab w:val="right" w:leader="dot" w:pos="9350"/>
+            </w:tabs>
+            <w:rPr>
+              <w:noProof/>
+              <w:kern w:val="2"/>
+              <w:lang w:val="de-DE" w:eastAsia="de-DE"/>
+              <w14:ligatures w14:val="standardContextual"/>
+            </w:rPr>
+          </w:pPr>
+          <w:hyperlink w:anchor="_Toc189752752" w:history="1">
+            <w:r>
+              <w:rPr>
+                <w:rStyle w:val="Hyperlink"/>
+                <w:noProof/>
+              </w:rPr>
+              <w:t>DB-Handler</w:t>
+            </w:r>
+            <w:r>
+              <w:rPr>
+                <w:noProof/>
+                <w:webHidden/>
+              </w:rPr>
+              <w:tab/>
+            </w:r>
+            <w:r>
+              <w:rPr>
+                <w:noProof/>
+                <w:webHidden/>
+              </w:rPr>
+              <w:fldChar w:fldCharType="begin"/>
+            </w:r>
+            <w:r>
+              <w:rPr>
+                <w:noProof/>
+                <w:webHidden/>
+              </w:rPr>
+              <w:instrText xml:space="preserve"> PAGEREF _Toc189752752 \h </w:instrText>
+            </w:r>
+            <w:r>
+              <w:rPr>
+                <w:noProof/>
+                <w:webHidden/>
+              </w:rPr>
+            </w:r>
+            <w:r>
+              <w:rPr>
+                <w:noProof/>
+                <w:webHidden/>
+              </w:rPr>
+              <w:fldChar w:fldCharType="separate"/>
+            </w:r>
+            <w:r>
+              <w:rPr>
+                <w:noProof/>
+                <w:webHidden/>
+              </w:rPr>
+              <w:t>17</w:t>
+            </w:r>
+            <w:r>
+              <w:rPr>
+                <w:noProof/>
+                <w:webHidden/>
+              </w:rPr>
+              <w:fldChar w:fldCharType="end"/>
+            </w:r>
+          </w:hyperlink>
+        </w:p>
+        <w:p>
+          <w:pPr>
+            <w:pStyle w:val="Verzeichnis3"/>
+            <w:tabs>
+              <w:tab w:val="right" w:leader="dot" w:pos="9350"/>
+            </w:tabs>
+            <w:rPr>
+              <w:noProof/>
+              <w:kern w:val="2"/>
+              <w:lang w:val="de-DE" w:eastAsia="de-DE"/>
+              <w14:ligatures w14:val="standardContextual"/>
+            </w:rPr>
+          </w:pPr>
+          <w:hyperlink w:anchor="_Toc189752753" w:history="1">
+            <w:r>
+              <w:rPr>
+                <w:rStyle w:val="Hyperlink"/>
+                <w:noProof/>
+              </w:rPr>
+              <w:t>Daten auslesen</w:t>
+            </w:r>
+            <w:r>
+              <w:rPr>
+                <w:noProof/>
+                <w:webHidden/>
+              </w:rPr>
+              <w:tab/>
+            </w:r>
+            <w:r>
+              <w:rPr>
+                <w:noProof/>
+                <w:webHidden/>
+              </w:rPr>
+              <w:fldChar w:fldCharType="begin"/>
+            </w:r>
+            <w:r>
+              <w:rPr>
+                <w:noProof/>
+                <w:webHidden/>
+              </w:rPr>
+              <w:instrText xml:space="preserve"> PAGEREF _Toc189752753 \h </w:instrText>
+            </w:r>
+            <w:r>
+              <w:rPr>
+                <w:noProof/>
+                <w:webHidden/>
+              </w:rPr>
+            </w:r>
+            <w:r>
+              <w:rPr>
+                <w:noProof/>
+                <w:webHidden/>
+              </w:rPr>
+              <w:fldChar w:fldCharType="separate"/>
+            </w:r>
+            <w:r>
+              <w:rPr>
+                <w:noProof/>
+                <w:webHidden/>
+              </w:rPr>
+              <w:t>18</w:t>
+            </w:r>
+            <w:r>
+              <w:rPr>
+                <w:noProof/>
+                <w:webHidden/>
+              </w:rPr>
+              <w:fldChar w:fldCharType="end"/>
+            </w:r>
+          </w:hyperlink>
+        </w:p>
+        <w:p>
+          <w:pPr>
+            <w:pStyle w:val="Verzeichnis3"/>
+            <w:tabs>
+              <w:tab w:val="right" w:leader="dot" w:pos="9350"/>
+            </w:tabs>
+            <w:rPr>
+              <w:noProof/>
+              <w:kern w:val="2"/>
+              <w:lang w:val="de-DE" w:eastAsia="de-DE"/>
+              <w14:ligatures w14:val="standardContextual"/>
+            </w:rPr>
+          </w:pPr>
+          <w:hyperlink w:anchor="_Toc189752754" w:history="1">
+            <w:r>
+              <w:rPr>
+                <w:rStyle w:val="Hyperlink"/>
+                <w:noProof/>
+              </w:rPr>
+              <w:t>Lesen und Schreiben</w:t>
+            </w:r>
+            <w:r>
+              <w:rPr>
+                <w:noProof/>
+                <w:webHidden/>
+              </w:rPr>
+              <w:tab/>
+            </w:r>
+            <w:r>
+              <w:rPr>
+                <w:noProof/>
+                <w:webHidden/>
+              </w:rPr>
+              <w:fldChar w:fldCharType="begin"/>
+            </w:r>
+            <w:r>
+              <w:rPr>
+                <w:noProof/>
+                <w:webHidden/>
+              </w:rPr>
+              <w:instrText xml:space="preserve"> PAGEREF _Toc189752754 \h </w:instrText>
+            </w:r>
+            <w:r>
+              <w:rPr>
+                <w:noProof/>
+                <w:webHidden/>
+              </w:rPr>
+            </w:r>
+            <w:r>
+              <w:rPr>
+                <w:noProof/>
+                <w:webHidden/>
+              </w:rPr>
+              <w:fldChar w:fldCharType="separate"/>
+            </w:r>
+            <w:r>
+              <w:rPr>
+                <w:noProof/>
+                <w:webHidden/>
+              </w:rPr>
+              <w:t>18</w:t>
+            </w:r>
+            <w:r>
+              <w:rPr>
+                <w:noProof/>
+                <w:webHidden/>
+              </w:rPr>
+              <w:fldChar w:fldCharType="end"/>
+            </w:r>
+          </w:hyperlink>
+        </w:p>
+        <w:p>
+          <w:pPr>
+            <w:pStyle w:val="Verzeichnis1"/>
+            <w:tabs>
+              <w:tab w:val="right" w:leader="dot" w:pos="9350"/>
+            </w:tabs>
+            <w:rPr>
+              <w:noProof/>
+              <w:kern w:val="2"/>
+              <w:lang w:val="de-DE" w:eastAsia="de-DE"/>
+              <w14:ligatures w14:val="standardContextual"/>
+            </w:rPr>
+          </w:pPr>
+          <w:hyperlink w:anchor="_Toc189752755" w:history="1">
+            <w:r>
+              <w:rPr>
+                <w:rStyle w:val="Hyperlink"/>
+                <w:noProof/>
+              </w:rPr>
               <w:t>Abbildungsverzeichnis</w:t>
             </w:r>
             <w:r>
@@ -938,7 +1364,7 @@
                 <w:noProof/>
                 <w:webHidden/>
               </w:rPr>
-              <w:instrText xml:space="preserve"> PAGEREF _Toc188776600 \h </w:instrText>
+              <w:instrText xml:space="preserve"> PAGEREF _Toc189752755 \h </w:instrText>
             </w:r>
             <w:r>
               <w:rPr>
@@ -958,7 +1384,7 @@
                 <w:noProof/>
                 <w:webHidden/>
               </w:rPr>
-              <w:t>15</w:t>
+              <w:t>19</w:t>
             </w:r>
             <w:r>
               <w:rPr>
@@ -1020,13 +1446,6 @@
     <w:p>
       <w:pPr>
         <w:rPr>
-          <w:lang w:val="de-DE"/>
-        </w:rPr>
-      </w:pPr>
-    </w:p>
-    <w:p>
-      <w:pPr>
-        <w:rPr>
           <w:rFonts w:asciiTheme="majorHAnsi" w:eastAsiaTheme="majorEastAsia" w:hAnsiTheme="majorHAnsi" w:cstheme="majorBidi"/>
           <w:color w:val="0F4761" w:themeColor="accent1" w:themeShade="BF"/>
           <w:sz w:val="40"/>
@@ -1034,12 +1453,6 @@
           <w:lang w:val="de-DE"/>
         </w:rPr>
       </w:pPr>
-      <w:r>
-        <w:rPr>
-          <w:lang w:val="de-DE"/>
-        </w:rPr>
-        <w:br w:type="page"/>
-      </w:r>
     </w:p>
     <w:p>
       <w:pPr>
@@ -1048,7 +1461,7 @@
           <w:lang w:val="de-DE"/>
         </w:rPr>
       </w:pPr>
-      <w:bookmarkStart w:id="0" w:name="_Toc188776588"/>
+      <w:bookmarkStart w:id="0" w:name="_Toc189752737"/>
       <w:r>
         <w:rPr>
           <w:lang w:val="de-DE"/>
@@ -1065,7 +1478,7 @@
           <w:lang w:val="de-DE"/>
         </w:rPr>
       </w:pPr>
-      <w:bookmarkStart w:id="1" w:name="_Toc188776589"/>
+      <w:bookmarkStart w:id="1" w:name="_Toc189752738"/>
       <w:r>
         <w:rPr>
           <w:lang w:val="de-DE"/>
@@ -1149,7 +1562,7 @@
           <w:lang w:val="de-DE"/>
         </w:rPr>
       </w:pPr>
-      <w:bookmarkStart w:id="2" w:name="_Toc188776563"/>
+      <w:bookmarkStart w:id="2" w:name="_Toc189752667"/>
       <w:r>
         <w:t xml:space="preserve">Figure </w:t>
       </w:r>
@@ -1186,7 +1599,23 @@
         <w:rPr>
           <w:lang w:val="de-DE"/>
         </w:rPr>
-        <w:t xml:space="preserve">Zuerst Namen der CPU und des FU’s (Frequenzumrichter) ändern </w:t>
+        <w:t xml:space="preserve">Zuerst Namen der CPU und des </w:t>
+      </w:r>
+      <w:proofErr w:type="spellStart"/>
+      <w:proofErr w:type="gramStart"/>
+      <w:r>
+        <w:rPr>
+          <w:lang w:val="de-DE"/>
+        </w:rPr>
+        <w:t>FU’s</w:t>
+      </w:r>
+      <w:proofErr w:type="spellEnd"/>
+      <w:proofErr w:type="gramEnd"/>
+      <w:r>
+        <w:rPr>
+          <w:lang w:val="de-DE"/>
+        </w:rPr>
+        <w:t xml:space="preserve"> (Frequenzumrichter) ändern </w:t>
       </w:r>
       <w:r>
         <w:rPr>
@@ -1276,7 +1705,7 @@
                                 <w:noProof/>
                               </w:rPr>
                             </w:pPr>
-                            <w:bookmarkStart w:id="3" w:name="_Toc188776564"/>
+                            <w:bookmarkStart w:id="3" w:name="_Toc189752668"/>
                             <w:r>
                               <w:t xml:space="preserve">Figure </w:t>
                             </w:r>
@@ -1299,7 +1728,15 @@
                               <w:fldChar w:fldCharType="end"/>
                             </w:r>
                             <w:r>
-                              <w:t xml:space="preserve"> IP Eingabe &amp; Subnetz</w:t>
+                              <w:t xml:space="preserve"> </w:t>
+                            </w:r>
+                            <w:proofErr w:type="gramStart"/>
+                            <w:r>
+                              <w:t>IP Eingabe</w:t>
+                            </w:r>
+                            <w:proofErr w:type="gramEnd"/>
+                            <w:r>
+                              <w:t xml:space="preserve"> &amp; Subnetz</w:t>
                             </w:r>
                             <w:bookmarkEnd w:id="3"/>
                           </w:p>
@@ -1334,7 +1771,7 @@
                           <w:noProof/>
                         </w:rPr>
                       </w:pPr>
-                      <w:bookmarkStart w:id="4" w:name="_Toc188776564"/>
+                      <w:bookmarkStart w:id="4" w:name="_Toc189752668"/>
                       <w:r>
                         <w:t xml:space="preserve">Figure </w:t>
                       </w:r>
@@ -1357,7 +1794,15 @@
                         <w:fldChar w:fldCharType="end"/>
                       </w:r>
                       <w:r>
-                        <w:t xml:space="preserve"> IP Eingabe &amp; Subnetz</w:t>
+                        <w:t xml:space="preserve"> </w:t>
+                      </w:r>
+                      <w:proofErr w:type="gramStart"/>
+                      <w:r>
+                        <w:t>IP Eingabe</w:t>
+                      </w:r>
+                      <w:proofErr w:type="gramEnd"/>
+                      <w:r>
+                        <w:t xml:space="preserve"> &amp; Subnetz</w:t>
                       </w:r>
                       <w:bookmarkEnd w:id="4"/>
                     </w:p>
@@ -1549,7 +1994,7 @@
                                 <w:noProof/>
                               </w:rPr>
                             </w:pPr>
-                            <w:bookmarkStart w:id="5" w:name="_Toc188776565"/>
+                            <w:bookmarkStart w:id="5" w:name="_Toc189752669"/>
                             <w:r>
                               <w:t xml:space="preserve">Figure </w:t>
                             </w:r>
@@ -1603,7 +2048,7 @@
                           <w:noProof/>
                         </w:rPr>
                       </w:pPr>
-                      <w:bookmarkStart w:id="6" w:name="_Toc188776565"/>
+                      <w:bookmarkStart w:id="6" w:name="_Toc189752669"/>
                       <w:r>
                         <w:t xml:space="preserve">Figure </w:t>
                       </w:r>
@@ -1978,7 +2423,7 @@
                                 <w:noProof/>
                               </w:rPr>
                             </w:pPr>
-                            <w:bookmarkStart w:id="7" w:name="_Toc188776566"/>
+                            <w:bookmarkStart w:id="7" w:name="_Toc189752670"/>
                             <w:r>
                               <w:t xml:space="preserve">Figure </w:t>
                             </w:r>
@@ -2031,7 +2476,7 @@
                           <w:noProof/>
                         </w:rPr>
                       </w:pPr>
-                      <w:bookmarkStart w:id="8" w:name="_Toc188776566"/>
+                      <w:bookmarkStart w:id="8" w:name="_Toc189752670"/>
                       <w:r>
                         <w:t xml:space="preserve">Figure </w:t>
                       </w:r>
@@ -2339,7 +2784,7 @@
                                 <w:noProof/>
                               </w:rPr>
                             </w:pPr>
-                            <w:bookmarkStart w:id="9" w:name="_Toc188776567"/>
+                            <w:bookmarkStart w:id="9" w:name="_Toc189752671"/>
                             <w:r>
                               <w:t xml:space="preserve">Figure </w:t>
                             </w:r>
@@ -2393,7 +2838,7 @@
                           <w:noProof/>
                         </w:rPr>
                       </w:pPr>
-                      <w:bookmarkStart w:id="10" w:name="_Toc188776567"/>
+                      <w:bookmarkStart w:id="10" w:name="_Toc189752671"/>
                       <w:r>
                         <w:t xml:space="preserve">Figure </w:t>
                       </w:r>
@@ -2546,7 +2991,15 @@
         <w:spacing w:line="259" w:lineRule="auto"/>
       </w:pPr>
       <w:r>
-        <w:t>Programmbausteine Motor[DB2] auswählen</w:t>
+        <w:t xml:space="preserve">Programmbausteine </w:t>
+      </w:r>
+      <w:proofErr w:type="gramStart"/>
+      <w:r>
+        <w:t>Motor[</w:t>
+      </w:r>
+      <w:proofErr w:type="gramEnd"/>
+      <w:r>
+        <w:t>DB2] auswählen</w:t>
       </w:r>
     </w:p>
     <w:p>
@@ -2601,7 +3054,7 @@
         <w:pStyle w:val="Beschriftung"/>
         <w:jc w:val="center"/>
       </w:pPr>
-      <w:bookmarkStart w:id="11" w:name="_Toc188776568"/>
+      <w:bookmarkStart w:id="11" w:name="_Toc189752672"/>
       <w:r>
         <w:t xml:space="preserve">Figure </w:t>
       </w:r>
@@ -2657,30 +3110,36 @@
       <w:r>
         <w:t>“, „</w:t>
       </w:r>
+      <w:proofErr w:type="spellStart"/>
       <w:r>
         <w:rPr>
           <w:b/>
         </w:rPr>
         <w:t>störungQuittieren</w:t>
       </w:r>
+      <w:proofErr w:type="spellEnd"/>
       <w:r>
         <w:t>“, „</w:t>
       </w:r>
+      <w:proofErr w:type="spellStart"/>
       <w:r>
         <w:rPr>
           <w:b/>
         </w:rPr>
         <w:t>geschwindigkeitSoll</w:t>
       </w:r>
+      <w:proofErr w:type="spellEnd"/>
       <w:r>
         <w:t>“ und „</w:t>
       </w:r>
+      <w:proofErr w:type="spellStart"/>
       <w:r>
         <w:rPr>
           <w:b/>
         </w:rPr>
         <w:t>geschwindigkeitIst</w:t>
       </w:r>
+      <w:proofErr w:type="spellEnd"/>
       <w:r>
         <w:t>“ in die Beobachtungstabelle reinziehen</w:t>
       </w:r>
@@ -2736,7 +3195,7 @@
         <w:pStyle w:val="Beschriftung"/>
         <w:jc w:val="center"/>
       </w:pPr>
-      <w:bookmarkStart w:id="12" w:name="_Toc188776569"/>
+      <w:bookmarkStart w:id="12" w:name="_Toc189752673"/>
       <w:r>
         <w:t xml:space="preserve">Figure </w:t>
       </w:r>
@@ -2849,7 +3308,7 @@
           <w:lang w:val="de-DE"/>
         </w:rPr>
       </w:pPr>
-      <w:bookmarkStart w:id="13" w:name="_Toc188776570"/>
+      <w:bookmarkStart w:id="13" w:name="_Toc189752674"/>
       <w:r>
         <w:t xml:space="preserve">Figure </w:t>
       </w:r>
@@ -2947,7 +3406,7 @@
         <w:pStyle w:val="Beschriftung"/>
         <w:jc w:val="center"/>
       </w:pPr>
-      <w:bookmarkStart w:id="14" w:name="_Toc188776571"/>
+      <w:bookmarkStart w:id="14" w:name="_Toc189752675"/>
       <w:r>
         <w:t xml:space="preserve">Figure </w:t>
       </w:r>
@@ -3037,7 +3496,7 @@
                                 <w:noProof/>
                               </w:rPr>
                             </w:pPr>
-                            <w:bookmarkStart w:id="15" w:name="_Toc188776572"/>
+                            <w:bookmarkStart w:id="15" w:name="_Toc189752676"/>
                             <w:r>
                               <w:t xml:space="preserve">Figure </w:t>
                             </w:r>
@@ -3091,7 +3550,7 @@
                           <w:noProof/>
                         </w:rPr>
                       </w:pPr>
-                      <w:bookmarkStart w:id="16" w:name="_Toc188776572"/>
+                      <w:bookmarkStart w:id="16" w:name="_Toc189752676"/>
                       <w:r>
                         <w:t xml:space="preserve">Figure </w:t>
                       </w:r>
@@ -3131,7 +3590,7 @@
           <w:lang w:val="de-DE"/>
         </w:rPr>
         <w:drawing>
-          <wp:anchor distT="0" distB="0" distL="114300" distR="114300" simplePos="0" relativeHeight="251662336" behindDoc="1" locked="0" layoutInCell="1" allowOverlap="1" wp14:anchorId="11B09164" wp14:editId="6C4CAA35">
+          <wp:anchor distT="0" distB="0" distL="114300" distR="114300" simplePos="0" relativeHeight="251662336" behindDoc="1" locked="0" layoutInCell="1" allowOverlap="1" wp14:anchorId="11B09164" wp14:editId="1D4A098C">
             <wp:simplePos x="0" y="0"/>
             <wp:positionH relativeFrom="margin">
               <wp:align>center</wp:align>
@@ -3309,7 +3768,7 @@
           <w:lang w:val="de-DE"/>
         </w:rPr>
       </w:pPr>
-      <w:bookmarkStart w:id="17" w:name="_Toc188776573"/>
+      <w:bookmarkStart w:id="17" w:name="_Toc189752677"/>
       <w:r>
         <w:t xml:space="preserve">Figure </w:t>
       </w:r>
@@ -3410,7 +3869,7 @@
           <w:lang w:val="de-DE"/>
         </w:rPr>
       </w:pPr>
-      <w:bookmarkStart w:id="18" w:name="_Toc188776574"/>
+      <w:bookmarkStart w:id="18" w:name="_Toc189752678"/>
       <w:r>
         <w:t xml:space="preserve">Figure </w:t>
       </w:r>
@@ -3492,7 +3951,21 @@
         <w:rPr>
           <w:lang w:val="de-DE"/>
         </w:rPr>
-        <w:t>RET_VAL als retval setzen und die Variable mit Rechtsklick definieren</w:t>
+        <w:t xml:space="preserve">RET_VAL als </w:t>
+      </w:r>
+      <w:proofErr w:type="spellStart"/>
+      <w:r>
+        <w:rPr>
+          <w:lang w:val="de-DE"/>
+        </w:rPr>
+        <w:t>retval</w:t>
+      </w:r>
+      <w:proofErr w:type="spellEnd"/>
+      <w:r>
+        <w:rPr>
+          <w:lang w:val="de-DE"/>
+        </w:rPr>
+        <w:t xml:space="preserve"> setzen und die Variable mit Rechtsklick definieren</w:t>
       </w:r>
     </w:p>
     <w:p>
@@ -3550,7 +4023,7 @@
           <w:lang w:val="de-DE"/>
         </w:rPr>
       </w:pPr>
-      <w:bookmarkStart w:id="19" w:name="_Toc188776575"/>
+      <w:bookmarkStart w:id="19" w:name="_Toc189752679"/>
       <w:r>
         <w:t xml:space="preserve">Figure </w:t>
       </w:r>
@@ -3593,7 +4066,49 @@
         <w:rPr>
           <w:lang w:val="de-DE"/>
         </w:rPr>
-        <w:t>Im Project ornder unter UserFiles den Ordner „Web“ erstellen und die Startseite die wir vom Fachlehrer bekommen haben reinkopieren</w:t>
+        <w:t xml:space="preserve">Im Project </w:t>
+      </w:r>
+      <w:proofErr w:type="spellStart"/>
+      <w:r>
+        <w:rPr>
+          <w:lang w:val="de-DE"/>
+        </w:rPr>
+        <w:t>ornder</w:t>
+      </w:r>
+      <w:proofErr w:type="spellEnd"/>
+      <w:r>
+        <w:rPr>
+          <w:lang w:val="de-DE"/>
+        </w:rPr>
+        <w:t xml:space="preserve"> unter </w:t>
+      </w:r>
+      <w:proofErr w:type="spellStart"/>
+      <w:r>
+        <w:rPr>
+          <w:lang w:val="de-DE"/>
+        </w:rPr>
+        <w:t>UserFiles</w:t>
+      </w:r>
+      <w:proofErr w:type="spellEnd"/>
+      <w:r>
+        <w:rPr>
+          <w:lang w:val="de-DE"/>
+        </w:rPr>
+        <w:t xml:space="preserve"> den Ordner „Web“ erstellen und die </w:t>
+      </w:r>
+      <w:proofErr w:type="gramStart"/>
+      <w:r>
+        <w:rPr>
+          <w:lang w:val="de-DE"/>
+        </w:rPr>
+        <w:t>Startseite</w:t>
+      </w:r>
+      <w:proofErr w:type="gramEnd"/>
+      <w:r>
+        <w:rPr>
+          <w:lang w:val="de-DE"/>
+        </w:rPr>
+        <w:t xml:space="preserve"> die wir vom Fachlehrer bekommen haben reinkopieren</w:t>
       </w:r>
     </w:p>
     <w:p>
@@ -3651,7 +4166,7 @@
           <w:lang w:val="de-DE"/>
         </w:rPr>
       </w:pPr>
-      <w:bookmarkStart w:id="20" w:name="_Toc188776576"/>
+      <w:bookmarkStart w:id="20" w:name="_Toc189752680"/>
       <w:r>
         <w:t xml:space="preserve">Figure </w:t>
       </w:r>
@@ -3694,7 +4209,21 @@
         <w:rPr>
           <w:lang w:val="de-DE"/>
         </w:rPr>
-        <w:t>Unter „Webserver/Anwenderseiten“ das HTML Verzeichnis und den Applikationsnamen definieren</w:t>
+        <w:t xml:space="preserve">Unter „Webserver/Anwenderseiten“ das </w:t>
+      </w:r>
+      <w:proofErr w:type="gramStart"/>
+      <w:r>
+        <w:rPr>
+          <w:lang w:val="de-DE"/>
+        </w:rPr>
+        <w:t>HTML Verzeichnis</w:t>
+      </w:r>
+      <w:proofErr w:type="gramEnd"/>
+      <w:r>
+        <w:rPr>
+          <w:lang w:val="de-DE"/>
+        </w:rPr>
+        <w:t xml:space="preserve"> und den Applikationsnamen definieren</w:t>
       </w:r>
     </w:p>
     <w:p>
@@ -3753,7 +4282,7 @@
           <w:lang w:val="de-DE"/>
         </w:rPr>
       </w:pPr>
-      <w:bookmarkStart w:id="21" w:name="_Toc188776577"/>
+      <w:bookmarkStart w:id="21" w:name="_Toc189752681"/>
       <w:r>
         <w:t xml:space="preserve">Figure </w:t>
       </w:r>
@@ -3796,7 +4325,21 @@
         <w:rPr>
           <w:lang w:val="de-DE"/>
         </w:rPr>
-        <w:t>Folgende Ausgabe erscheint unter Allgemein wenn alles funktioniert hat</w:t>
+        <w:t xml:space="preserve">Folgende Ausgabe erscheint unter </w:t>
+      </w:r>
+      <w:proofErr w:type="gramStart"/>
+      <w:r>
+        <w:rPr>
+          <w:lang w:val="de-DE"/>
+        </w:rPr>
+        <w:t>Allgemein</w:t>
+      </w:r>
+      <w:proofErr w:type="gramEnd"/>
+      <w:r>
+        <w:rPr>
+          <w:lang w:val="de-DE"/>
+        </w:rPr>
+        <w:t xml:space="preserve"> wenn alles funktioniert hat</w:t>
       </w:r>
     </w:p>
     <w:p>
@@ -3854,7 +4397,7 @@
           <w:lang w:val="de-DE"/>
         </w:rPr>
       </w:pPr>
-      <w:bookmarkStart w:id="22" w:name="_Toc188776578"/>
+      <w:bookmarkStart w:id="22" w:name="_Toc189752682"/>
       <w:r>
         <w:t xml:space="preserve">Figure </w:t>
       </w:r>
@@ -3963,7 +4506,7 @@
           <w:lang w:val="de-DE"/>
         </w:rPr>
       </w:pPr>
-      <w:bookmarkStart w:id="23" w:name="_Toc188776579"/>
+      <w:bookmarkStart w:id="23" w:name="_Toc189752683"/>
       <w:r>
         <w:t xml:space="preserve">Figure </w:t>
       </w:r>
@@ -4022,7 +4565,7 @@
       <w:pPr>
         <w:pStyle w:val="berschrift1"/>
       </w:pPr>
-      <w:bookmarkStart w:id="24" w:name="_Toc188776590"/>
+      <w:bookmarkStart w:id="24" w:name="_Toc189752739"/>
       <w:r>
         <w:lastRenderedPageBreak/>
         <w:t>09.01.2025 - Protokoll</w:t>
@@ -4033,17 +4576,22 @@
       <w:pPr>
         <w:pStyle w:val="berschrift2"/>
       </w:pPr>
-      <w:bookmarkStart w:id="25" w:name="_Toc188776591"/>
-      <w:r>
-        <w:t>Motoransteuerung über API-Requests</w:t>
+      <w:bookmarkStart w:id="25" w:name="_Toc189752740"/>
+      <w:r>
+        <w:t>Motoransteuerung über API-</w:t>
+      </w:r>
+      <w:proofErr w:type="spellStart"/>
+      <w:r>
+        <w:t>Requests</w:t>
       </w:r>
       <w:bookmarkEnd w:id="25"/>
+      <w:proofErr w:type="spellEnd"/>
     </w:p>
     <w:p>
       <w:pPr>
         <w:pStyle w:val="berschrift3"/>
       </w:pPr>
-      <w:bookmarkStart w:id="26" w:name="_Toc188776592"/>
+      <w:bookmarkStart w:id="26" w:name="_Toc189752741"/>
       <w:r>
         <w:t>Ziel</w:t>
       </w:r>
@@ -4051,14 +4599,22 @@
     </w:p>
     <w:p>
       <w:r>
-        <w:t>Das Ziel dieser Übung ist es, einen Motor über API-Requests zu steuern. Dies wird zunächst mit Postman getestet, um die grundlegenden API-Funktionen zu verstehen, und anschließend in einem Python-Skript umgesetzt.</w:t>
+        <w:t>Das Ziel dieser Übung ist es, einen Motor über API-</w:t>
+      </w:r>
+      <w:proofErr w:type="spellStart"/>
+      <w:r>
+        <w:t>Requests</w:t>
+      </w:r>
+      <w:proofErr w:type="spellEnd"/>
+      <w:r>
+        <w:t xml:space="preserve"> zu steuern. Dies wird zunächst mit Postman getestet, um die grundlegenden API-Funktionen zu verstehen, und anschließend in einem Python-Skript umgesetzt.</w:t>
       </w:r>
     </w:p>
     <w:p>
       <w:pPr>
         <w:pStyle w:val="berschrift3"/>
       </w:pPr>
-      <w:bookmarkStart w:id="27" w:name="_Toc188776593"/>
+      <w:bookmarkStart w:id="27" w:name="_Toc189752742"/>
       <w:r>
         <w:t>Login</w:t>
       </w:r>
@@ -4083,8 +4639,17 @@
           <w:rStyle w:val="HTMLCode"/>
           <w:rFonts w:eastAsiaTheme="majorEastAsia"/>
         </w:rPr>
-        <w:t>/jsonrpc</w:t>
-      </w:r>
+        <w:t>/</w:t>
+      </w:r>
+      <w:proofErr w:type="spellStart"/>
+      <w:r>
+        <w:rPr>
+          <w:rStyle w:val="HTMLCode"/>
+          <w:rFonts w:eastAsiaTheme="majorEastAsia"/>
+        </w:rPr>
+        <w:t>jsonrpc</w:t>
+      </w:r>
+      <w:proofErr w:type="spellEnd"/>
       <w:r>
         <w:t>-Route gesendet.</w:t>
       </w:r>
@@ -4158,7 +4723,7 @@
         <w:pStyle w:val="Beschriftung"/>
         <w:jc w:val="center"/>
       </w:pPr>
-      <w:bookmarkStart w:id="28" w:name="_Toc188776580"/>
+      <w:bookmarkStart w:id="28" w:name="_Toc189752684"/>
       <w:r>
         <w:t xml:space="preserve">Figure </w:t>
       </w:r>
@@ -4194,7 +4759,15 @@
         </w:numPr>
       </w:pPr>
       <w:r>
-        <w:t xml:space="preserve">Als Antwort wird ein Token zurückgegeben, das für alle weiteren API-Requests erforderlich ist. </w:t>
+        <w:t>Als Antwort wird ein Token zurückgegeben, das für alle weiteren API-</w:t>
+      </w:r>
+      <w:proofErr w:type="spellStart"/>
+      <w:r>
+        <w:t>Requests</w:t>
+      </w:r>
+      <w:proofErr w:type="spellEnd"/>
+      <w:r>
+        <w:t xml:space="preserve"> erforderlich ist. </w:t>
       </w:r>
     </w:p>
     <w:p>
@@ -4206,7 +4779,7 @@
       <w:pPr>
         <w:pStyle w:val="berschrift3"/>
       </w:pPr>
-      <w:bookmarkStart w:id="29" w:name="_Toc188776594"/>
+      <w:bookmarkStart w:id="29" w:name="_Toc189752743"/>
       <w:r>
         <w:t>API-Calls mit Python</w:t>
       </w:r>
@@ -4227,7 +4800,7 @@
       <w:pPr>
         <w:pStyle w:val="berschrift3"/>
       </w:pPr>
-      <w:bookmarkStart w:id="30" w:name="_Toc188776595"/>
+      <w:bookmarkStart w:id="30" w:name="_Toc189752744"/>
       <w:r>
         <w:t>Login</w:t>
       </w:r>
@@ -4293,7 +4866,7 @@
         <w:pStyle w:val="Beschriftung"/>
         <w:jc w:val="center"/>
       </w:pPr>
-      <w:bookmarkStart w:id="31" w:name="_Toc188776581"/>
+      <w:bookmarkStart w:id="31" w:name="_Toc189752685"/>
       <w:r>
         <w:t xml:space="preserve">Figure </w:t>
       </w:r>
@@ -4324,7 +4897,7 @@
       <w:pPr>
         <w:pStyle w:val="berschrift3"/>
       </w:pPr>
-      <w:bookmarkStart w:id="32" w:name="_Toc188776596"/>
+      <w:bookmarkStart w:id="32" w:name="_Toc189752745"/>
       <w:r>
         <w:t xml:space="preserve">Funktionen durch </w:t>
       </w:r>
@@ -4413,7 +4986,7 @@
         <w:pStyle w:val="Beschriftung"/>
         <w:jc w:val="center"/>
       </w:pPr>
-      <w:bookmarkStart w:id="33" w:name="_Toc188776582"/>
+      <w:bookmarkStart w:id="33" w:name="_Toc189752686"/>
       <w:r>
         <w:t xml:space="preserve">Figure </w:t>
       </w:r>
@@ -4436,7 +5009,15 @@
         <w:fldChar w:fldCharType="end"/>
       </w:r>
       <w:r>
-        <w:t xml:space="preserve"> Browse Python</w:t>
+        <w:t xml:space="preserve"> </w:t>
+      </w:r>
+      <w:proofErr w:type="gramStart"/>
+      <w:r>
+        <w:t>Browse</w:t>
+      </w:r>
+      <w:proofErr w:type="gramEnd"/>
+      <w:r>
+        <w:t xml:space="preserve"> Python</w:t>
       </w:r>
       <w:bookmarkEnd w:id="33"/>
     </w:p>
@@ -4496,7 +5077,7 @@
         <w:pStyle w:val="Beschriftung"/>
         <w:jc w:val="center"/>
       </w:pPr>
-      <w:bookmarkStart w:id="34" w:name="_Toc188776583"/>
+      <w:bookmarkStart w:id="34" w:name="_Toc189752687"/>
       <w:r>
         <w:t xml:space="preserve">Figure </w:t>
       </w:r>
@@ -4519,7 +5100,15 @@
         <w:fldChar w:fldCharType="end"/>
       </w:r>
       <w:r>
-        <w:t xml:space="preserve"> Browse Output</w:t>
+        <w:t xml:space="preserve"> </w:t>
+      </w:r>
+      <w:proofErr w:type="gramStart"/>
+      <w:r>
+        <w:t>Browse</w:t>
+      </w:r>
+      <w:proofErr w:type="gramEnd"/>
+      <w:r>
+        <w:t xml:space="preserve"> Output</w:t>
       </w:r>
       <w:bookmarkEnd w:id="34"/>
     </w:p>
@@ -4540,7 +5129,7 @@
       <w:pPr>
         <w:pStyle w:val="berschrift3"/>
       </w:pPr>
-      <w:bookmarkStart w:id="35" w:name="_Toc188776597"/>
+      <w:bookmarkStart w:id="35" w:name="_Toc189752746"/>
       <w:r>
         <w:lastRenderedPageBreak/>
         <w:t>Motor starten</w:t>
@@ -4549,7 +5138,15 @@
     </w:p>
     <w:p>
       <w:r>
-        <w:t>Durch das vorherige Browsen wurde festgestellt, dass der Motor ein „.ein“ Attribut hat, welches den Motor startet.</w:t>
+        <w:t xml:space="preserve">Durch das vorherige Browsen wurde festgestellt, dass der Motor ein </w:t>
+      </w:r>
+      <w:proofErr w:type="gramStart"/>
+      <w:r>
+        <w:t>„.ein</w:t>
+      </w:r>
+      <w:proofErr w:type="gramEnd"/>
+      <w:r>
+        <w:t>“ Attribut hat, welches den Motor startet.</w:t>
       </w:r>
     </w:p>
     <w:p>
@@ -4608,7 +5205,7 @@
         <w:pStyle w:val="Beschriftung"/>
         <w:jc w:val="center"/>
       </w:pPr>
-      <w:bookmarkStart w:id="36" w:name="_Toc188776584"/>
+      <w:bookmarkStart w:id="36" w:name="_Toc189752688"/>
       <w:r>
         <w:t xml:space="preserve">Figure </w:t>
       </w:r>
@@ -4697,7 +5294,7 @@
         <w:pStyle w:val="Beschriftung"/>
         <w:jc w:val="center"/>
       </w:pPr>
-      <w:bookmarkStart w:id="37" w:name="_Toc188776585"/>
+      <w:bookmarkStart w:id="37" w:name="_Toc189752689"/>
       <w:r>
         <w:t xml:space="preserve">Figure </w:t>
       </w:r>
@@ -4729,7 +5326,7 @@
       <w:pPr>
         <w:pStyle w:val="berschrift3"/>
       </w:pPr>
-      <w:bookmarkStart w:id="38" w:name="_Toc188776598"/>
+      <w:bookmarkStart w:id="38" w:name="_Toc189752747"/>
       <w:r>
         <w:lastRenderedPageBreak/>
         <w:t>Motor stoppen</w:t>
@@ -4743,7 +5340,23 @@
     </w:p>
     <w:p>
       <w:r>
-        <w:t>Das Motor.ein Attribut muss auf False gesetzt werden.</w:t>
+        <w:t xml:space="preserve">Das </w:t>
+      </w:r>
+      <w:proofErr w:type="spellStart"/>
+      <w:r>
+        <w:t>Motor.ein</w:t>
+      </w:r>
+      <w:proofErr w:type="spellEnd"/>
+      <w:r>
+        <w:t xml:space="preserve"> Attribut muss auf </w:t>
+      </w:r>
+      <w:proofErr w:type="spellStart"/>
+      <w:r>
+        <w:t>False</w:t>
+      </w:r>
+      <w:proofErr w:type="spellEnd"/>
+      <w:r>
+        <w:t xml:space="preserve"> gesetzt werden.</w:t>
       </w:r>
     </w:p>
     <w:p>
@@ -4797,7 +5410,7 @@
         <w:pStyle w:val="Beschriftung"/>
         <w:jc w:val="center"/>
       </w:pPr>
-      <w:bookmarkStart w:id="39" w:name="_Toc188776586"/>
+      <w:bookmarkStart w:id="39" w:name="_Toc189752690"/>
       <w:r>
         <w:t xml:space="preserve">Figure </w:t>
       </w:r>
@@ -4835,7 +5448,7 @@
       <w:pPr>
         <w:pStyle w:val="berschrift3"/>
       </w:pPr>
-      <w:bookmarkStart w:id="40" w:name="_Toc188776599"/>
+      <w:bookmarkStart w:id="40" w:name="_Toc189752748"/>
       <w:r>
         <w:t>Erste Applikation</w:t>
       </w:r>
@@ -4897,7 +5510,7 @@
         <w:pStyle w:val="Beschriftung"/>
         <w:jc w:val="center"/>
       </w:pPr>
-      <w:bookmarkStart w:id="41" w:name="_Toc188776587"/>
+      <w:bookmarkStart w:id="41" w:name="_Toc189752691"/>
       <w:r>
         <w:t xml:space="preserve">Figure </w:t>
       </w:r>
@@ -4924,15 +5537,386 @@
       </w:r>
       <w:bookmarkEnd w:id="41"/>
     </w:p>
+    <w:p/>
+    <w:p>
+      <w:r>
+        <w:br w:type="page"/>
+      </w:r>
+    </w:p>
     <w:p>
       <w:pPr>
         <w:pStyle w:val="berschrift1"/>
       </w:pPr>
-      <w:bookmarkStart w:id="42" w:name="_Toc188776600"/>
-      <w:r>
+      <w:bookmarkStart w:id="42" w:name="_Toc189752749"/>
+      <w:r>
+        <w:lastRenderedPageBreak/>
+        <w:t>06.02.2025 Protokoll</w:t>
+      </w:r>
+      <w:bookmarkEnd w:id="42"/>
+    </w:p>
+    <w:p>
+      <w:pPr>
+        <w:pStyle w:val="berschrift2"/>
+      </w:pPr>
+      <w:bookmarkStart w:id="43" w:name="_Toc189752750"/>
+      <w:r>
+        <w:t xml:space="preserve">Daten von </w:t>
+      </w:r>
+      <w:r>
+        <w:t>API auslesen und in Datenbank schreiben</w:t>
+      </w:r>
+      <w:bookmarkEnd w:id="43"/>
+    </w:p>
+    <w:p>
+      <w:pPr>
+        <w:pStyle w:val="berschrift3"/>
+      </w:pPr>
+      <w:bookmarkStart w:id="44" w:name="_Toc189752751"/>
+      <w:r>
+        <w:t>Ziel</w:t>
+      </w:r>
+      <w:bookmarkEnd w:id="44"/>
+    </w:p>
+    <w:p>
+      <w:r>
+        <w:t>Ziel dieser Übung ist es, Daten von der im vorigen Protokoll bereits beschriebenen API auszulesen und in eine bereitgestellte MySQL Datenbank zu schreiben.</w:t>
+      </w:r>
+    </w:p>
+    <w:p>
+      <w:pPr>
+        <w:pStyle w:val="berschrift3"/>
+      </w:pPr>
+      <w:bookmarkStart w:id="45" w:name="_Toc189752752"/>
+      <w:r>
+        <w:t>DB-Handler</w:t>
+      </w:r>
+      <w:bookmarkEnd w:id="45"/>
+    </w:p>
+    <w:p>
+      <w:r>
+        <w:t xml:space="preserve">Die DB-Handler Klasse dient dazu, sich mit der MySQL Datenbank zu verbinden und Aktionen mit ihr auszuführen. In diesem Fall implementiert diese Klasse eine </w:t>
+      </w:r>
+      <w:r>
+        <w:t>„</w:t>
+      </w:r>
+      <w:proofErr w:type="spellStart"/>
+      <w:r>
+        <w:t>insert_data</w:t>
+      </w:r>
+      <w:proofErr w:type="spellEnd"/>
+      <w:r>
+        <w:t>“ Methode, mit der Daten in die Datenbank geschrieben werden können.</w:t>
+      </w:r>
+    </w:p>
+    <w:p>
+      <w:pPr>
+        <w:keepNext/>
+        <w:jc w:val="center"/>
+      </w:pPr>
+      <w:r>
+        <w:drawing>
+          <wp:inline distT="0" distB="0" distL="0" distR="0" wp14:anchorId="0C226FB2" wp14:editId="40E3895A">
+            <wp:extent cx="4465044" cy="3185160"/>
+            <wp:effectExtent l="0" t="0" r="0" b="0"/>
+            <wp:docPr id="594781736" name="Grafik 1" descr="Ein Bild, das Text, Screenshot, Software enthält.&#10;&#10;KI-generierte Inhalte können fehlerhaft sein."/>
+            <wp:cNvGraphicFramePr>
+              <a:graphicFrameLocks xmlns:a="http://schemas.openxmlformats.org/drawingml/2006/main" noChangeAspect="1"/>
+            </wp:cNvGraphicFramePr>
+            <a:graphic xmlns:a="http://schemas.openxmlformats.org/drawingml/2006/main">
+              <a:graphicData uri="http://schemas.openxmlformats.org/drawingml/2006/picture">
+                <pic:pic xmlns:pic="http://schemas.openxmlformats.org/drawingml/2006/picture">
+                  <pic:nvPicPr>
+                    <pic:cNvPr id="594781736" name="Grafik 1" descr="Ein Bild, das Text, Screenshot, Software enthält.&#10;&#10;KI-generierte Inhalte können fehlerhaft sein."/>
+                    <pic:cNvPicPr/>
+                  </pic:nvPicPr>
+                  <pic:blipFill>
+                    <a:blip r:embed="rId32"/>
+                    <a:stretch>
+                      <a:fillRect/>
+                    </a:stretch>
+                  </pic:blipFill>
+                  <pic:spPr>
+                    <a:xfrm>
+                      <a:off x="0" y="0"/>
+                      <a:ext cx="4466909" cy="3186491"/>
+                    </a:xfrm>
+                    <a:prstGeom prst="rect">
+                      <a:avLst/>
+                    </a:prstGeom>
+                  </pic:spPr>
+                </pic:pic>
+              </a:graphicData>
+            </a:graphic>
+          </wp:inline>
+        </w:drawing>
+      </w:r>
+    </w:p>
+    <w:p>
+      <w:pPr>
+        <w:pStyle w:val="Beschriftung"/>
+        <w:jc w:val="center"/>
+      </w:pPr>
+      <w:bookmarkStart w:id="46" w:name="_Toc189752692"/>
+      <w:r>
+        <w:t xml:space="preserve">Figure </w:t>
+      </w:r>
+      <w:r>
+        <w:fldChar w:fldCharType="begin"/>
+      </w:r>
+      <w:r>
+        <w:instrText xml:space="preserve"> SEQ Figure \* ARABIC </w:instrText>
+      </w:r>
+      <w:r>
+        <w:fldChar w:fldCharType="separate"/>
+      </w:r>
+      <w:r>
+        <w:rPr>
+          <w:noProof/>
+        </w:rPr>
+        <w:t>26</w:t>
+      </w:r>
+      <w:r>
+        <w:fldChar w:fldCharType="end"/>
+      </w:r>
+      <w:r>
+        <w:t xml:space="preserve"> DB Handler Klasse</w:t>
+      </w:r>
+      <w:bookmarkEnd w:id="46"/>
+    </w:p>
+    <w:p>
+      <w:r>
+        <w:t>Im Main wird diese Klasse dann initialisiert.</w:t>
+      </w:r>
+    </w:p>
+    <w:p/>
+    <w:p/>
+    <w:p/>
+    <w:p>
+      <w:pPr>
+        <w:pStyle w:val="berschrift3"/>
+      </w:pPr>
+      <w:bookmarkStart w:id="47" w:name="_Toc189752753"/>
+      <w:r>
+        <w:lastRenderedPageBreak/>
+        <w:t>Daten auslesen</w:t>
+      </w:r>
+      <w:bookmarkEnd w:id="47"/>
+    </w:p>
+    <w:p>
+      <w:r>
+        <w:t xml:space="preserve">Mit der </w:t>
+      </w:r>
+      <w:proofErr w:type="spellStart"/>
+      <w:r>
+        <w:t>readData</w:t>
+      </w:r>
+      <w:proofErr w:type="spellEnd"/>
+      <w:r>
+        <w:t xml:space="preserve"> Methoden werden Daten von der API gelesen, die dann eingefügt werden können.</w:t>
+      </w:r>
+    </w:p>
+    <w:p>
+      <w:pPr>
+        <w:keepNext/>
+        <w:jc w:val="center"/>
+      </w:pPr>
+      <w:r>
+        <w:drawing>
+          <wp:inline distT="0" distB="0" distL="0" distR="0" wp14:anchorId="61418189" wp14:editId="4D9ABA2A">
+            <wp:extent cx="4216150" cy="3017520"/>
+            <wp:effectExtent l="0" t="0" r="0" b="0"/>
+            <wp:docPr id="45332755" name="Grafik 1" descr="Ein Bild, das Text, Screenshot, Software, Display enthält.&#10;&#10;KI-generierte Inhalte können fehlerhaft sein."/>
+            <wp:cNvGraphicFramePr>
+              <a:graphicFrameLocks xmlns:a="http://schemas.openxmlformats.org/drawingml/2006/main" noChangeAspect="1"/>
+            </wp:cNvGraphicFramePr>
+            <a:graphic xmlns:a="http://schemas.openxmlformats.org/drawingml/2006/main">
+              <a:graphicData uri="http://schemas.openxmlformats.org/drawingml/2006/picture">
+                <pic:pic xmlns:pic="http://schemas.openxmlformats.org/drawingml/2006/picture">
+                  <pic:nvPicPr>
+                    <pic:cNvPr id="45332755" name="Grafik 1" descr="Ein Bild, das Text, Screenshot, Software, Display enthält.&#10;&#10;KI-generierte Inhalte können fehlerhaft sein."/>
+                    <pic:cNvPicPr/>
+                  </pic:nvPicPr>
+                  <pic:blipFill>
+                    <a:blip r:embed="rId33"/>
+                    <a:stretch>
+                      <a:fillRect/>
+                    </a:stretch>
+                  </pic:blipFill>
+                  <pic:spPr>
+                    <a:xfrm>
+                      <a:off x="0" y="0"/>
+                      <a:ext cx="4218277" cy="3019042"/>
+                    </a:xfrm>
+                    <a:prstGeom prst="rect">
+                      <a:avLst/>
+                    </a:prstGeom>
+                  </pic:spPr>
+                </pic:pic>
+              </a:graphicData>
+            </a:graphic>
+          </wp:inline>
+        </w:drawing>
+      </w:r>
+    </w:p>
+    <w:p>
+      <w:pPr>
+        <w:pStyle w:val="Beschriftung"/>
+        <w:jc w:val="center"/>
+      </w:pPr>
+      <w:bookmarkStart w:id="48" w:name="_Toc189752693"/>
+      <w:r>
+        <w:t xml:space="preserve">Figure </w:t>
+      </w:r>
+      <w:r>
+        <w:fldChar w:fldCharType="begin"/>
+      </w:r>
+      <w:r>
+        <w:instrText xml:space="preserve"> SEQ Figure \* ARABIC </w:instrText>
+      </w:r>
+      <w:r>
+        <w:fldChar w:fldCharType="separate"/>
+      </w:r>
+      <w:r>
+        <w:rPr>
+          <w:noProof/>
+        </w:rPr>
+        <w:t>27</w:t>
+      </w:r>
+      <w:r>
+        <w:fldChar w:fldCharType="end"/>
+      </w:r>
+      <w:r>
+        <w:t xml:space="preserve"> </w:t>
+      </w:r>
+      <w:proofErr w:type="spellStart"/>
+      <w:r>
+        <w:t>readData</w:t>
+      </w:r>
+      <w:proofErr w:type="spellEnd"/>
+      <w:r>
+        <w:t xml:space="preserve"> Funktion</w:t>
+      </w:r>
+      <w:bookmarkEnd w:id="48"/>
+    </w:p>
+    <w:p>
+      <w:pPr>
+        <w:pStyle w:val="berschrift3"/>
+      </w:pPr>
+      <w:bookmarkStart w:id="49" w:name="_Toc189752754"/>
+      <w:r>
+        <w:t>Lesen und Schreiben</w:t>
+      </w:r>
+      <w:bookmarkEnd w:id="49"/>
+    </w:p>
+    <w:p>
+      <w:r>
+        <w:t xml:space="preserve">Es wird ganz normal der Login ausgeführt, so wie beim letzten </w:t>
+      </w:r>
+      <w:proofErr w:type="gramStart"/>
+      <w:r>
+        <w:t>mal</w:t>
+      </w:r>
+      <w:proofErr w:type="gramEnd"/>
+      <w:r>
+        <w:t xml:space="preserve">. Dann werden 100x die Daten für </w:t>
+      </w:r>
+      <w:proofErr w:type="spellStart"/>
+      <w:r>
+        <w:t>Dpublic.cosinus</w:t>
+      </w:r>
+      <w:proofErr w:type="spellEnd"/>
+      <w:r>
+        <w:t xml:space="preserve"> ausgelesen und direkt in die Datenbank geschrieben, bevor die Connection dann wieder geschlossen wird.</w:t>
+      </w:r>
+    </w:p>
+    <w:p>
+      <w:pPr>
+        <w:keepNext/>
+        <w:jc w:val="center"/>
+      </w:pPr>
+      <w:r>
+        <w:drawing>
+          <wp:inline distT="0" distB="0" distL="0" distR="0" wp14:anchorId="375F8C03" wp14:editId="685B34E0">
+            <wp:extent cx="4328160" cy="2334836"/>
+            <wp:effectExtent l="0" t="0" r="0" b="8890"/>
+            <wp:docPr id="107010337" name="Grafik 1" descr="Ein Bild, das Text, Screenshot, Schrift enthält.&#10;&#10;KI-generierte Inhalte können fehlerhaft sein."/>
+            <wp:cNvGraphicFramePr>
+              <a:graphicFrameLocks xmlns:a="http://schemas.openxmlformats.org/drawingml/2006/main" noChangeAspect="1"/>
+            </wp:cNvGraphicFramePr>
+            <a:graphic xmlns:a="http://schemas.openxmlformats.org/drawingml/2006/main">
+              <a:graphicData uri="http://schemas.openxmlformats.org/drawingml/2006/picture">
+                <pic:pic xmlns:pic="http://schemas.openxmlformats.org/drawingml/2006/picture">
+                  <pic:nvPicPr>
+                    <pic:cNvPr id="107010337" name="Grafik 1" descr="Ein Bild, das Text, Screenshot, Schrift enthält.&#10;&#10;KI-generierte Inhalte können fehlerhaft sein."/>
+                    <pic:cNvPicPr/>
+                  </pic:nvPicPr>
+                  <pic:blipFill>
+                    <a:blip r:embed="rId34"/>
+                    <a:stretch>
+                      <a:fillRect/>
+                    </a:stretch>
+                  </pic:blipFill>
+                  <pic:spPr>
+                    <a:xfrm>
+                      <a:off x="0" y="0"/>
+                      <a:ext cx="4342437" cy="2342538"/>
+                    </a:xfrm>
+                    <a:prstGeom prst="rect">
+                      <a:avLst/>
+                    </a:prstGeom>
+                  </pic:spPr>
+                </pic:pic>
+              </a:graphicData>
+            </a:graphic>
+          </wp:inline>
+        </w:drawing>
+      </w:r>
+      <w:r>
+        <w:t xml:space="preserve"> </w:t>
+      </w:r>
+    </w:p>
+    <w:p>
+      <w:pPr>
+        <w:pStyle w:val="Beschriftung"/>
+        <w:jc w:val="center"/>
+      </w:pPr>
+      <w:bookmarkStart w:id="50" w:name="_Toc189752694"/>
+      <w:r>
+        <w:t xml:space="preserve">Figure </w:t>
+      </w:r>
+      <w:r>
+        <w:fldChar w:fldCharType="begin"/>
+      </w:r>
+      <w:r>
+        <w:instrText xml:space="preserve"> SEQ Figure \* ARABIC </w:instrText>
+      </w:r>
+      <w:r>
+        <w:fldChar w:fldCharType="separate"/>
+      </w:r>
+      <w:r>
+        <w:rPr>
+          <w:noProof/>
+        </w:rPr>
+        <w:t>28</w:t>
+      </w:r>
+      <w:r>
+        <w:fldChar w:fldCharType="end"/>
+      </w:r>
+      <w:r>
+        <w:t xml:space="preserve"> main.py</w:t>
+      </w:r>
+      <w:bookmarkEnd w:id="50"/>
+    </w:p>
+    <w:p>
+      <w:pPr>
+        <w:pStyle w:val="berschrift1"/>
+      </w:pPr>
+      <w:bookmarkStart w:id="51" w:name="_Toc189752755"/>
+      <w:r>
+        <w:lastRenderedPageBreak/>
         <w:t>Abbildungsverzeichnis</w:t>
       </w:r>
-      <w:bookmarkEnd w:id="42"/>
+      <w:bookmarkEnd w:id="51"/>
     </w:p>
     <w:p>
       <w:pPr>
@@ -4942,6 +5926,9 @@
         </w:tabs>
         <w:rPr>
           <w:noProof/>
+          <w:kern w:val="2"/>
+          <w:lang w:val="de-DE" w:eastAsia="de-DE"/>
+          <w14:ligatures w14:val="standardContextual"/>
         </w:rPr>
       </w:pPr>
       <w:r>
@@ -4953,7 +5940,7 @@
       <w:r>
         <w:fldChar w:fldCharType="separate"/>
       </w:r>
-      <w:hyperlink w:anchor="_Toc188776563" w:history="1">
+      <w:hyperlink w:anchor="_Toc189752667" w:history="1">
         <w:r>
           <w:rPr>
             <w:rStyle w:val="Hyperlink"/>
@@ -4980,7 +5967,7 @@
             <w:noProof/>
             <w:webHidden/>
           </w:rPr>
-          <w:instrText xml:space="preserve"> PAGEREF _Toc188776563 \h </w:instrText>
+          <w:instrText xml:space="preserve"> PAGEREF _Toc189752667 \h </w:instrText>
         </w:r>
         <w:r>
           <w:rPr>
@@ -5019,9 +6006,12 @@
         </w:tabs>
         <w:rPr>
           <w:noProof/>
-        </w:rPr>
-      </w:pPr>
-      <w:hyperlink w:anchor="_Toc188776564" w:history="1">
+          <w:kern w:val="2"/>
+          <w:lang w:val="de-DE" w:eastAsia="de-DE"/>
+          <w14:ligatures w14:val="standardContextual"/>
+        </w:rPr>
+      </w:pPr>
+      <w:hyperlink w:anchor="_Toc189752668" w:history="1">
         <w:r>
           <w:rPr>
             <w:rStyle w:val="Hyperlink"/>
@@ -5048,7 +6038,7 @@
             <w:noProof/>
             <w:webHidden/>
           </w:rPr>
-          <w:instrText xml:space="preserve"> PAGEREF _Toc188776564 \h </w:instrText>
+          <w:instrText xml:space="preserve"> PAGEREF _Toc189752668 \h </w:instrText>
         </w:r>
         <w:r>
           <w:rPr>
@@ -5087,9 +6077,12 @@
         </w:tabs>
         <w:rPr>
           <w:noProof/>
-        </w:rPr>
-      </w:pPr>
-      <w:hyperlink w:anchor="_Toc188776565" w:history="1">
+          <w:kern w:val="2"/>
+          <w:lang w:val="de-DE" w:eastAsia="de-DE"/>
+          <w14:ligatures w14:val="standardContextual"/>
+        </w:rPr>
+      </w:pPr>
+      <w:hyperlink w:anchor="_Toc189752669" w:history="1">
         <w:r>
           <w:rPr>
             <w:rStyle w:val="Hyperlink"/>
@@ -5116,7 +6109,7 @@
             <w:noProof/>
             <w:webHidden/>
           </w:rPr>
-          <w:instrText xml:space="preserve"> PAGEREF _Toc188776565 \h </w:instrText>
+          <w:instrText xml:space="preserve"> PAGEREF _Toc189752669 \h </w:instrText>
         </w:r>
         <w:r>
           <w:rPr>
@@ -5155,9 +6148,12 @@
         </w:tabs>
         <w:rPr>
           <w:noProof/>
-        </w:rPr>
-      </w:pPr>
-      <w:hyperlink w:anchor="_Toc188776566" w:history="1">
+          <w:kern w:val="2"/>
+          <w:lang w:val="de-DE" w:eastAsia="de-DE"/>
+          <w14:ligatures w14:val="standardContextual"/>
+        </w:rPr>
+      </w:pPr>
+      <w:hyperlink w:anchor="_Toc189752670" w:history="1">
         <w:r>
           <w:rPr>
             <w:rStyle w:val="Hyperlink"/>
@@ -5184,7 +6180,7 @@
             <w:noProof/>
             <w:webHidden/>
           </w:rPr>
-          <w:instrText xml:space="preserve"> PAGEREF _Toc188776566 \h </w:instrText>
+          <w:instrText xml:space="preserve"> PAGEREF _Toc189752670 \h </w:instrText>
         </w:r>
         <w:r>
           <w:rPr>
@@ -5223,9 +6219,12 @@
         </w:tabs>
         <w:rPr>
           <w:noProof/>
-        </w:rPr>
-      </w:pPr>
-      <w:hyperlink w:anchor="_Toc188776567" w:history="1">
+          <w:kern w:val="2"/>
+          <w:lang w:val="de-DE" w:eastAsia="de-DE"/>
+          <w14:ligatures w14:val="standardContextual"/>
+        </w:rPr>
+      </w:pPr>
+      <w:hyperlink w:anchor="_Toc189752671" w:history="1">
         <w:r>
           <w:rPr>
             <w:rStyle w:val="Hyperlink"/>
@@ -5252,7 +6251,7 @@
             <w:noProof/>
             <w:webHidden/>
           </w:rPr>
-          <w:instrText xml:space="preserve"> PAGEREF _Toc188776567 \h </w:instrText>
+          <w:instrText xml:space="preserve"> PAGEREF _Toc189752671 \h </w:instrText>
         </w:r>
         <w:r>
           <w:rPr>
@@ -5291,9 +6290,12 @@
         </w:tabs>
         <w:rPr>
           <w:noProof/>
-        </w:rPr>
-      </w:pPr>
-      <w:hyperlink w:anchor="_Toc188776568" w:history="1">
+          <w:kern w:val="2"/>
+          <w:lang w:val="de-DE" w:eastAsia="de-DE"/>
+          <w14:ligatures w14:val="standardContextual"/>
+        </w:rPr>
+      </w:pPr>
+      <w:hyperlink w:anchor="_Toc189752672" w:history="1">
         <w:r>
           <w:rPr>
             <w:rStyle w:val="Hyperlink"/>
@@ -5320,7 +6322,7 @@
             <w:noProof/>
             <w:webHidden/>
           </w:rPr>
-          <w:instrText xml:space="preserve"> PAGEREF _Toc188776568 \h </w:instrText>
+          <w:instrText xml:space="preserve"> PAGEREF _Toc189752672 \h </w:instrText>
         </w:r>
         <w:r>
           <w:rPr>
@@ -5359,9 +6361,12 @@
         </w:tabs>
         <w:rPr>
           <w:noProof/>
-        </w:rPr>
-      </w:pPr>
-      <w:hyperlink w:anchor="_Toc188776569" w:history="1">
+          <w:kern w:val="2"/>
+          <w:lang w:val="de-DE" w:eastAsia="de-DE"/>
+          <w14:ligatures w14:val="standardContextual"/>
+        </w:rPr>
+      </w:pPr>
+      <w:hyperlink w:anchor="_Toc189752673" w:history="1">
         <w:r>
           <w:rPr>
             <w:rStyle w:val="Hyperlink"/>
@@ -5388,7 +6393,7 @@
             <w:noProof/>
             <w:webHidden/>
           </w:rPr>
-          <w:instrText xml:space="preserve"> PAGEREF _Toc188776569 \h </w:instrText>
+          <w:instrText xml:space="preserve"> PAGEREF _Toc189752673 \h </w:instrText>
         </w:r>
         <w:r>
           <w:rPr>
@@ -5427,9 +6432,12 @@
         </w:tabs>
         <w:rPr>
           <w:noProof/>
-        </w:rPr>
-      </w:pPr>
-      <w:hyperlink w:anchor="_Toc188776570" w:history="1">
+          <w:kern w:val="2"/>
+          <w:lang w:val="de-DE" w:eastAsia="de-DE"/>
+          <w14:ligatures w14:val="standardContextual"/>
+        </w:rPr>
+      </w:pPr>
+      <w:hyperlink w:anchor="_Toc189752674" w:history="1">
         <w:r>
           <w:rPr>
             <w:rStyle w:val="Hyperlink"/>
@@ -5456,7 +6464,7 @@
             <w:noProof/>
             <w:webHidden/>
           </w:rPr>
-          <w:instrText xml:space="preserve"> PAGEREF _Toc188776570 \h </w:instrText>
+          <w:instrText xml:space="preserve"> PAGEREF _Toc189752674 \h </w:instrText>
         </w:r>
         <w:r>
           <w:rPr>
@@ -5495,9 +6503,12 @@
         </w:tabs>
         <w:rPr>
           <w:noProof/>
-        </w:rPr>
-      </w:pPr>
-      <w:hyperlink w:anchor="_Toc188776571" w:history="1">
+          <w:kern w:val="2"/>
+          <w:lang w:val="de-DE" w:eastAsia="de-DE"/>
+          <w14:ligatures w14:val="standardContextual"/>
+        </w:rPr>
+      </w:pPr>
+      <w:hyperlink w:anchor="_Toc189752675" w:history="1">
         <w:r>
           <w:rPr>
             <w:rStyle w:val="Hyperlink"/>
@@ -5524,7 +6535,7 @@
             <w:noProof/>
             <w:webHidden/>
           </w:rPr>
-          <w:instrText xml:space="preserve"> PAGEREF _Toc188776571 \h </w:instrText>
+          <w:instrText xml:space="preserve"> PAGEREF _Toc189752675 \h </w:instrText>
         </w:r>
         <w:r>
           <w:rPr>
@@ -5563,9 +6574,12 @@
         </w:tabs>
         <w:rPr>
           <w:noProof/>
-        </w:rPr>
-      </w:pPr>
-      <w:hyperlink w:anchor="_Toc188776572" w:history="1">
+          <w:kern w:val="2"/>
+          <w:lang w:val="de-DE" w:eastAsia="de-DE"/>
+          <w14:ligatures w14:val="standardContextual"/>
+        </w:rPr>
+      </w:pPr>
+      <w:hyperlink w:anchor="_Toc189752676" w:history="1">
         <w:r>
           <w:rPr>
             <w:rStyle w:val="Hyperlink"/>
@@ -5592,7 +6606,7 @@
             <w:noProof/>
             <w:webHidden/>
           </w:rPr>
-          <w:instrText xml:space="preserve"> PAGEREF _Toc188776572 \h </w:instrText>
+          <w:instrText xml:space="preserve"> PAGEREF _Toc189752676 \h </w:instrText>
         </w:r>
         <w:r>
           <w:rPr>
@@ -5631,9 +6645,12 @@
         </w:tabs>
         <w:rPr>
           <w:noProof/>
-        </w:rPr>
-      </w:pPr>
-      <w:hyperlink w:anchor="_Toc188776573" w:history="1">
+          <w:kern w:val="2"/>
+          <w:lang w:val="de-DE" w:eastAsia="de-DE"/>
+          <w14:ligatures w14:val="standardContextual"/>
+        </w:rPr>
+      </w:pPr>
+      <w:hyperlink w:anchor="_Toc189752677" w:history="1">
         <w:r>
           <w:rPr>
             <w:rStyle w:val="Hyperlink"/>
@@ -5660,7 +6677,7 @@
             <w:noProof/>
             <w:webHidden/>
           </w:rPr>
-          <w:instrText xml:space="preserve"> PAGEREF _Toc188776573 \h </w:instrText>
+          <w:instrText xml:space="preserve"> PAGEREF _Toc189752677 \h </w:instrText>
         </w:r>
         <w:r>
           <w:rPr>
@@ -5699,9 +6716,12 @@
         </w:tabs>
         <w:rPr>
           <w:noProof/>
-        </w:rPr>
-      </w:pPr>
-      <w:hyperlink w:anchor="_Toc188776574" w:history="1">
+          <w:kern w:val="2"/>
+          <w:lang w:val="de-DE" w:eastAsia="de-DE"/>
+          <w14:ligatures w14:val="standardContextual"/>
+        </w:rPr>
+      </w:pPr>
+      <w:hyperlink w:anchor="_Toc189752678" w:history="1">
         <w:r>
           <w:rPr>
             <w:rStyle w:val="Hyperlink"/>
@@ -5728,7 +6748,7 @@
             <w:noProof/>
             <w:webHidden/>
           </w:rPr>
-          <w:instrText xml:space="preserve"> PAGEREF _Toc188776574 \h </w:instrText>
+          <w:instrText xml:space="preserve"> PAGEREF _Toc189752678 \h </w:instrText>
         </w:r>
         <w:r>
           <w:rPr>
@@ -5767,9 +6787,12 @@
         </w:tabs>
         <w:rPr>
           <w:noProof/>
-        </w:rPr>
-      </w:pPr>
-      <w:hyperlink w:anchor="_Toc188776575" w:history="1">
+          <w:kern w:val="2"/>
+          <w:lang w:val="de-DE" w:eastAsia="de-DE"/>
+          <w14:ligatures w14:val="standardContextual"/>
+        </w:rPr>
+      </w:pPr>
+      <w:hyperlink w:anchor="_Toc189752679" w:history="1">
         <w:r>
           <w:rPr>
             <w:rStyle w:val="Hyperlink"/>
@@ -5796,7 +6819,7 @@
             <w:noProof/>
             <w:webHidden/>
           </w:rPr>
-          <w:instrText xml:space="preserve"> PAGEREF _Toc188776575 \h </w:instrText>
+          <w:instrText xml:space="preserve"> PAGEREF _Toc189752679 \h </w:instrText>
         </w:r>
         <w:r>
           <w:rPr>
@@ -5835,9 +6858,12 @@
         </w:tabs>
         <w:rPr>
           <w:noProof/>
-        </w:rPr>
-      </w:pPr>
-      <w:hyperlink w:anchor="_Toc188776576" w:history="1">
+          <w:kern w:val="2"/>
+          <w:lang w:val="de-DE" w:eastAsia="de-DE"/>
+          <w14:ligatures w14:val="standardContextual"/>
+        </w:rPr>
+      </w:pPr>
+      <w:hyperlink w:anchor="_Toc189752680" w:history="1">
         <w:r>
           <w:rPr>
             <w:rStyle w:val="Hyperlink"/>
@@ -5864,7 +6890,7 @@
             <w:noProof/>
             <w:webHidden/>
           </w:rPr>
-          <w:instrText xml:space="preserve"> PAGEREF _Toc188776576 \h </w:instrText>
+          <w:instrText xml:space="preserve"> PAGEREF _Toc189752680 \h </w:instrText>
         </w:r>
         <w:r>
           <w:rPr>
@@ -5903,9 +6929,12 @@
         </w:tabs>
         <w:rPr>
           <w:noProof/>
-        </w:rPr>
-      </w:pPr>
-      <w:hyperlink w:anchor="_Toc188776577" w:history="1">
+          <w:kern w:val="2"/>
+          <w:lang w:val="de-DE" w:eastAsia="de-DE"/>
+          <w14:ligatures w14:val="standardContextual"/>
+        </w:rPr>
+      </w:pPr>
+      <w:hyperlink w:anchor="_Toc189752681" w:history="1">
         <w:r>
           <w:rPr>
             <w:rStyle w:val="Hyperlink"/>
@@ -5932,7 +6961,7 @@
             <w:noProof/>
             <w:webHidden/>
           </w:rPr>
-          <w:instrText xml:space="preserve"> PAGEREF _Toc188776577 \h </w:instrText>
+          <w:instrText xml:space="preserve"> PAGEREF _Toc189752681 \h </w:instrText>
         </w:r>
         <w:r>
           <w:rPr>
@@ -5971,9 +7000,12 @@
         </w:tabs>
         <w:rPr>
           <w:noProof/>
-        </w:rPr>
-      </w:pPr>
-      <w:hyperlink w:anchor="_Toc188776578" w:history="1">
+          <w:kern w:val="2"/>
+          <w:lang w:val="de-DE" w:eastAsia="de-DE"/>
+          <w14:ligatures w14:val="standardContextual"/>
+        </w:rPr>
+      </w:pPr>
+      <w:hyperlink w:anchor="_Toc189752682" w:history="1">
         <w:r>
           <w:rPr>
             <w:rStyle w:val="Hyperlink"/>
@@ -6000,7 +7032,7 @@
             <w:noProof/>
             <w:webHidden/>
           </w:rPr>
-          <w:instrText xml:space="preserve"> PAGEREF _Toc188776578 \h </w:instrText>
+          <w:instrText xml:space="preserve"> PAGEREF _Toc189752682 \h </w:instrText>
         </w:r>
         <w:r>
           <w:rPr>
@@ -6039,9 +7071,12 @@
         </w:tabs>
         <w:rPr>
           <w:noProof/>
-        </w:rPr>
-      </w:pPr>
-      <w:hyperlink w:anchor="_Toc188776579" w:history="1">
+          <w:kern w:val="2"/>
+          <w:lang w:val="de-DE" w:eastAsia="de-DE"/>
+          <w14:ligatures w14:val="standardContextual"/>
+        </w:rPr>
+      </w:pPr>
+      <w:hyperlink w:anchor="_Toc189752683" w:history="1">
         <w:r>
           <w:rPr>
             <w:rStyle w:val="Hyperlink"/>
@@ -6068,7 +7103,7 @@
             <w:noProof/>
             <w:webHidden/>
           </w:rPr>
-          <w:instrText xml:space="preserve"> PAGEREF _Toc188776579 \h </w:instrText>
+          <w:instrText xml:space="preserve"> PAGEREF _Toc189752683 \h </w:instrText>
         </w:r>
         <w:r>
           <w:rPr>
@@ -6107,9 +7142,12 @@
         </w:tabs>
         <w:rPr>
           <w:noProof/>
-        </w:rPr>
-      </w:pPr>
-      <w:hyperlink w:anchor="_Toc188776580" w:history="1">
+          <w:kern w:val="2"/>
+          <w:lang w:val="de-DE" w:eastAsia="de-DE"/>
+          <w14:ligatures w14:val="standardContextual"/>
+        </w:rPr>
+      </w:pPr>
+      <w:hyperlink w:anchor="_Toc189752684" w:history="1">
         <w:r>
           <w:rPr>
             <w:rStyle w:val="Hyperlink"/>
@@ -6136,7 +7174,7 @@
             <w:noProof/>
             <w:webHidden/>
           </w:rPr>
-          <w:instrText xml:space="preserve"> PAGEREF _Toc188776580 \h </w:instrText>
+          <w:instrText xml:space="preserve"> PAGEREF _Toc189752684 \h </w:instrText>
         </w:r>
         <w:r>
           <w:rPr>
@@ -6175,9 +7213,12 @@
         </w:tabs>
         <w:rPr>
           <w:noProof/>
-        </w:rPr>
-      </w:pPr>
-      <w:hyperlink w:anchor="_Toc188776581" w:history="1">
+          <w:kern w:val="2"/>
+          <w:lang w:val="de-DE" w:eastAsia="de-DE"/>
+          <w14:ligatures w14:val="standardContextual"/>
+        </w:rPr>
+      </w:pPr>
+      <w:hyperlink w:anchor="_Toc189752685" w:history="1">
         <w:r>
           <w:rPr>
             <w:rStyle w:val="Hyperlink"/>
@@ -6204,7 +7245,7 @@
             <w:noProof/>
             <w:webHidden/>
           </w:rPr>
-          <w:instrText xml:space="preserve"> PAGEREF _Toc188776581 \h </w:instrText>
+          <w:instrText xml:space="preserve"> PAGEREF _Toc189752685 \h </w:instrText>
         </w:r>
         <w:r>
           <w:rPr>
@@ -6243,9 +7284,12 @@
         </w:tabs>
         <w:rPr>
           <w:noProof/>
-        </w:rPr>
-      </w:pPr>
-      <w:hyperlink w:anchor="_Toc188776582" w:history="1">
+          <w:kern w:val="2"/>
+          <w:lang w:val="de-DE" w:eastAsia="de-DE"/>
+          <w14:ligatures w14:val="standardContextual"/>
+        </w:rPr>
+      </w:pPr>
+      <w:hyperlink w:anchor="_Toc189752686" w:history="1">
         <w:r>
           <w:rPr>
             <w:rStyle w:val="Hyperlink"/>
@@ -6272,7 +7316,7 @@
             <w:noProof/>
             <w:webHidden/>
           </w:rPr>
-          <w:instrText xml:space="preserve"> PAGEREF _Toc188776582 \h </w:instrText>
+          <w:instrText xml:space="preserve"> PAGEREF _Toc189752686 \h </w:instrText>
         </w:r>
         <w:r>
           <w:rPr>
@@ -6311,9 +7355,12 @@
         </w:tabs>
         <w:rPr>
           <w:noProof/>
-        </w:rPr>
-      </w:pPr>
-      <w:hyperlink w:anchor="_Toc188776583" w:history="1">
+          <w:kern w:val="2"/>
+          <w:lang w:val="de-DE" w:eastAsia="de-DE"/>
+          <w14:ligatures w14:val="standardContextual"/>
+        </w:rPr>
+      </w:pPr>
+      <w:hyperlink w:anchor="_Toc189752687" w:history="1">
         <w:r>
           <w:rPr>
             <w:rStyle w:val="Hyperlink"/>
@@ -6340,7 +7387,7 @@
             <w:noProof/>
             <w:webHidden/>
           </w:rPr>
-          <w:instrText xml:space="preserve"> PAGEREF _Toc188776583 \h </w:instrText>
+          <w:instrText xml:space="preserve"> PAGEREF _Toc189752687 \h </w:instrText>
         </w:r>
         <w:r>
           <w:rPr>
@@ -6379,9 +7426,12 @@
         </w:tabs>
         <w:rPr>
           <w:noProof/>
-        </w:rPr>
-      </w:pPr>
-      <w:hyperlink w:anchor="_Toc188776584" w:history="1">
+          <w:kern w:val="2"/>
+          <w:lang w:val="de-DE" w:eastAsia="de-DE"/>
+          <w14:ligatures w14:val="standardContextual"/>
+        </w:rPr>
+      </w:pPr>
+      <w:hyperlink w:anchor="_Toc189752688" w:history="1">
         <w:r>
           <w:rPr>
             <w:rStyle w:val="Hyperlink"/>
@@ -6408,7 +7458,7 @@
             <w:noProof/>
             <w:webHidden/>
           </w:rPr>
-          <w:instrText xml:space="preserve"> PAGEREF _Toc188776584 \h </w:instrText>
+          <w:instrText xml:space="preserve"> PAGEREF _Toc189752688 \h </w:instrText>
         </w:r>
         <w:r>
           <w:rPr>
@@ -6447,9 +7497,12 @@
         </w:tabs>
         <w:rPr>
           <w:noProof/>
-        </w:rPr>
-      </w:pPr>
-      <w:hyperlink w:anchor="_Toc188776585" w:history="1">
+          <w:kern w:val="2"/>
+          <w:lang w:val="de-DE" w:eastAsia="de-DE"/>
+          <w14:ligatures w14:val="standardContextual"/>
+        </w:rPr>
+      </w:pPr>
+      <w:hyperlink w:anchor="_Toc189752689" w:history="1">
         <w:r>
           <w:rPr>
             <w:rStyle w:val="Hyperlink"/>
@@ -6476,7 +7529,7 @@
             <w:noProof/>
             <w:webHidden/>
           </w:rPr>
-          <w:instrText xml:space="preserve"> PAGEREF _Toc188776585 \h </w:instrText>
+          <w:instrText xml:space="preserve"> PAGEREF _Toc189752689 \h </w:instrText>
         </w:r>
         <w:r>
           <w:rPr>
@@ -6515,9 +7568,12 @@
         </w:tabs>
         <w:rPr>
           <w:noProof/>
-        </w:rPr>
-      </w:pPr>
-      <w:hyperlink w:anchor="_Toc188776586" w:history="1">
+          <w:kern w:val="2"/>
+          <w:lang w:val="de-DE" w:eastAsia="de-DE"/>
+          <w14:ligatures w14:val="standardContextual"/>
+        </w:rPr>
+      </w:pPr>
+      <w:hyperlink w:anchor="_Toc189752690" w:history="1">
         <w:r>
           <w:rPr>
             <w:rStyle w:val="Hyperlink"/>
@@ -6544,7 +7600,7 @@
             <w:noProof/>
             <w:webHidden/>
           </w:rPr>
-          <w:instrText xml:space="preserve"> PAGEREF _Toc188776586 \h </w:instrText>
+          <w:instrText xml:space="preserve"> PAGEREF _Toc189752690 \h </w:instrText>
         </w:r>
         <w:r>
           <w:rPr>
@@ -6583,9 +7639,12 @@
         </w:tabs>
         <w:rPr>
           <w:noProof/>
-        </w:rPr>
-      </w:pPr>
-      <w:hyperlink w:anchor="_Toc188776587" w:history="1">
+          <w:kern w:val="2"/>
+          <w:lang w:val="de-DE" w:eastAsia="de-DE"/>
+          <w14:ligatures w14:val="standardContextual"/>
+        </w:rPr>
+      </w:pPr>
+      <w:hyperlink w:anchor="_Toc189752691" w:history="1">
         <w:r>
           <w:rPr>
             <w:rStyle w:val="Hyperlink"/>
@@ -6612,7 +7671,7 @@
             <w:noProof/>
             <w:webHidden/>
           </w:rPr>
-          <w:instrText xml:space="preserve"> PAGEREF _Toc188776587 \h </w:instrText>
+          <w:instrText xml:space="preserve"> PAGEREF _Toc189752691 \h </w:instrText>
         </w:r>
         <w:r>
           <w:rPr>
@@ -6644,13 +7703,226 @@
       </w:hyperlink>
     </w:p>
     <w:p>
+      <w:pPr>
+        <w:pStyle w:val="Abbildungsverzeichnis"/>
+        <w:tabs>
+          <w:tab w:val="right" w:leader="dot" w:pos="9350"/>
+        </w:tabs>
+        <w:rPr>
+          <w:noProof/>
+          <w:kern w:val="2"/>
+          <w:lang w:val="de-DE" w:eastAsia="de-DE"/>
+          <w14:ligatures w14:val="standardContextual"/>
+        </w:rPr>
+      </w:pPr>
+      <w:hyperlink w:anchor="_Toc189752692" w:history="1">
+        <w:r>
+          <w:rPr>
+            <w:rStyle w:val="Hyperlink"/>
+            <w:noProof/>
+          </w:rPr>
+          <w:t>Figure 26 DB Handler Klasse</w:t>
+        </w:r>
+        <w:r>
+          <w:rPr>
+            <w:noProof/>
+            <w:webHidden/>
+          </w:rPr>
+          <w:tab/>
+        </w:r>
+        <w:r>
+          <w:rPr>
+            <w:noProof/>
+            <w:webHidden/>
+          </w:rPr>
+          <w:fldChar w:fldCharType="begin"/>
+        </w:r>
+        <w:r>
+          <w:rPr>
+            <w:noProof/>
+            <w:webHidden/>
+          </w:rPr>
+          <w:instrText xml:space="preserve"> PAGEREF _Toc189752692 \h </w:instrText>
+        </w:r>
+        <w:r>
+          <w:rPr>
+            <w:noProof/>
+            <w:webHidden/>
+          </w:rPr>
+        </w:r>
+        <w:r>
+          <w:rPr>
+            <w:noProof/>
+            <w:webHidden/>
+          </w:rPr>
+          <w:fldChar w:fldCharType="separate"/>
+        </w:r>
+        <w:r>
+          <w:rPr>
+            <w:noProof/>
+            <w:webHidden/>
+          </w:rPr>
+          <w:t>16</w:t>
+        </w:r>
+        <w:r>
+          <w:rPr>
+            <w:noProof/>
+            <w:webHidden/>
+          </w:rPr>
+          <w:fldChar w:fldCharType="end"/>
+        </w:r>
+      </w:hyperlink>
+    </w:p>
+    <w:p>
+      <w:pPr>
+        <w:pStyle w:val="Abbildungsverzeichnis"/>
+        <w:tabs>
+          <w:tab w:val="right" w:leader="dot" w:pos="9350"/>
+        </w:tabs>
+        <w:rPr>
+          <w:noProof/>
+          <w:kern w:val="2"/>
+          <w:lang w:val="de-DE" w:eastAsia="de-DE"/>
+          <w14:ligatures w14:val="standardContextual"/>
+        </w:rPr>
+      </w:pPr>
+      <w:hyperlink w:anchor="_Toc189752693" w:history="1">
+        <w:r>
+          <w:rPr>
+            <w:rStyle w:val="Hyperlink"/>
+            <w:noProof/>
+          </w:rPr>
+          <w:t>Figure 27 readData Funktion</w:t>
+        </w:r>
+        <w:r>
+          <w:rPr>
+            <w:noProof/>
+            <w:webHidden/>
+          </w:rPr>
+          <w:tab/>
+        </w:r>
+        <w:r>
+          <w:rPr>
+            <w:noProof/>
+            <w:webHidden/>
+          </w:rPr>
+          <w:fldChar w:fldCharType="begin"/>
+        </w:r>
+        <w:r>
+          <w:rPr>
+            <w:noProof/>
+            <w:webHidden/>
+          </w:rPr>
+          <w:instrText xml:space="preserve"> PAGEREF _Toc189752693 \h </w:instrText>
+        </w:r>
+        <w:r>
+          <w:rPr>
+            <w:noProof/>
+            <w:webHidden/>
+          </w:rPr>
+        </w:r>
+        <w:r>
+          <w:rPr>
+            <w:noProof/>
+            <w:webHidden/>
+          </w:rPr>
+          <w:fldChar w:fldCharType="separate"/>
+        </w:r>
+        <w:r>
+          <w:rPr>
+            <w:noProof/>
+            <w:webHidden/>
+          </w:rPr>
+          <w:t>17</w:t>
+        </w:r>
+        <w:r>
+          <w:rPr>
+            <w:noProof/>
+            <w:webHidden/>
+          </w:rPr>
+          <w:fldChar w:fldCharType="end"/>
+        </w:r>
+      </w:hyperlink>
+    </w:p>
+    <w:p>
+      <w:pPr>
+        <w:pStyle w:val="Abbildungsverzeichnis"/>
+        <w:tabs>
+          <w:tab w:val="right" w:leader="dot" w:pos="9350"/>
+        </w:tabs>
+        <w:rPr>
+          <w:noProof/>
+          <w:kern w:val="2"/>
+          <w:lang w:val="de-DE" w:eastAsia="de-DE"/>
+          <w14:ligatures w14:val="standardContextual"/>
+        </w:rPr>
+      </w:pPr>
+      <w:hyperlink w:anchor="_Toc189752694" w:history="1">
+        <w:r>
+          <w:rPr>
+            <w:rStyle w:val="Hyperlink"/>
+            <w:noProof/>
+          </w:rPr>
+          <w:t>Figure 28 main.py</w:t>
+        </w:r>
+        <w:r>
+          <w:rPr>
+            <w:noProof/>
+            <w:webHidden/>
+          </w:rPr>
+          <w:tab/>
+        </w:r>
+        <w:r>
+          <w:rPr>
+            <w:noProof/>
+            <w:webHidden/>
+          </w:rPr>
+          <w:fldChar w:fldCharType="begin"/>
+        </w:r>
+        <w:r>
+          <w:rPr>
+            <w:noProof/>
+            <w:webHidden/>
+          </w:rPr>
+          <w:instrText xml:space="preserve"> PAGEREF _Toc189752694 \h </w:instrText>
+        </w:r>
+        <w:r>
+          <w:rPr>
+            <w:noProof/>
+            <w:webHidden/>
+          </w:rPr>
+        </w:r>
+        <w:r>
+          <w:rPr>
+            <w:noProof/>
+            <w:webHidden/>
+          </w:rPr>
+          <w:fldChar w:fldCharType="separate"/>
+        </w:r>
+        <w:r>
+          <w:rPr>
+            <w:noProof/>
+            <w:webHidden/>
+          </w:rPr>
+          <w:t>17</w:t>
+        </w:r>
+        <w:r>
+          <w:rPr>
+            <w:noProof/>
+            <w:webHidden/>
+          </w:rPr>
+          <w:fldChar w:fldCharType="end"/>
+        </w:r>
+      </w:hyperlink>
+    </w:p>
+    <w:p>
       <w:r>
         <w:fldChar w:fldCharType="end"/>
       </w:r>
     </w:p>
     <w:sectPr>
-      <w:headerReference w:type="default" r:id="rId32"/>
-      <w:footerReference w:type="default" r:id="rId33"/>
+      <w:headerReference w:type="default" r:id="rId35"/>
+      <w:footerReference w:type="default" r:id="rId36"/>
       <w:pgSz w:w="12240" w:h="15840"/>
       <w:pgMar w:top="1440" w:right="1440" w:bottom="1440" w:left="1440" w:header="720" w:footer="720" w:gutter="0"/>
       <w:cols w:space="720"/>

</xml_diff>